<commit_message>
updating layouts and scrollto positions
</commit_message>
<xml_diff>
--- a/resume.docx
+++ b/resume.docx
@@ -13,18 +13,16 @@
           <w:spacing w:val="0"/>
           <w:position w:val="0"/>
           <w:sz w:val="20"/>
-          <w:u w:val="single"/>
-          <w:shd w:fill="auto" w:val="clear"/>
-        </w:rPr>
-      </w:pPr>
-      <w:r>
-        <w:rPr>
-          <w:rFonts w:ascii="Arial" w:hAnsi="Arial" w:cs="Arial" w:eastAsia="Arial"/>
-          <w:color w:val="000000"/>
-          <w:spacing w:val="0"/>
-          <w:position w:val="0"/>
-          <w:sz w:val="20"/>
-          <w:u w:val="single"/>
+          <w:shd w:fill="auto" w:val="clear"/>
+        </w:rPr>
+      </w:pPr>
+      <w:r>
+        <w:rPr>
+          <w:rFonts w:ascii="Arial" w:hAnsi="Arial" w:cs="Arial" w:eastAsia="Arial"/>
+          <w:color w:val="000000"/>
+          <w:spacing w:val="0"/>
+          <w:position w:val="0"/>
+          <w:sz w:val="20"/>
           <w:shd w:fill="auto" w:val="clear"/>
         </w:rPr>
         <w:t xml:space="preserve">24438 SE 46</w:t>
@@ -36,7 +34,6 @@
           <w:spacing w:val="0"/>
           <w:position w:val="0"/>
           <w:sz w:val="20"/>
-          <w:u w:val="single"/>
           <w:shd w:fill="auto" w:val="clear"/>
           <w:vertAlign w:val="superscript"/>
         </w:rPr>
@@ -49,7 +46,6 @@
           <w:spacing w:val="0"/>
           <w:position w:val="0"/>
           <w:sz w:val="20"/>
-          <w:u w:val="single"/>
           <w:shd w:fill="auto" w:val="clear"/>
         </w:rPr>
         <w:t xml:space="preserve"> Pl.</w:t>
@@ -66,18 +62,16 @@
           <w:spacing w:val="0"/>
           <w:position w:val="0"/>
           <w:sz w:val="20"/>
-          <w:u w:val="single"/>
-          <w:shd w:fill="auto" w:val="clear"/>
-        </w:rPr>
-      </w:pPr>
-      <w:r>
-        <w:rPr>
-          <w:rFonts w:ascii="Arial" w:hAnsi="Arial" w:cs="Arial" w:eastAsia="Arial"/>
-          <w:color w:val="000000"/>
-          <w:spacing w:val="0"/>
-          <w:position w:val="0"/>
-          <w:sz w:val="20"/>
-          <w:u w:val="single"/>
+          <w:shd w:fill="auto" w:val="clear"/>
+        </w:rPr>
+      </w:pPr>
+      <w:r>
+        <w:rPr>
+          <w:rFonts w:ascii="Arial" w:hAnsi="Arial" w:cs="Arial" w:eastAsia="Arial"/>
+          <w:color w:val="000000"/>
+          <w:spacing w:val="0"/>
+          <w:position w:val="0"/>
+          <w:sz w:val="20"/>
           <w:shd w:fill="auto" w:val="clear"/>
         </w:rPr>
         <w:t xml:space="preserve">Issaquah, WA, 98029 </w:t>
@@ -94,18 +88,16 @@
           <w:spacing w:val="0"/>
           <w:position w:val="0"/>
           <w:sz w:val="20"/>
-          <w:u w:val="single"/>
-          <w:shd w:fill="auto" w:val="clear"/>
-        </w:rPr>
-      </w:pPr>
-      <w:r>
-        <w:rPr>
-          <w:rFonts w:ascii="Arial" w:hAnsi="Arial" w:cs="Arial" w:eastAsia="Arial"/>
-          <w:color w:val="000000"/>
-          <w:spacing w:val="0"/>
-          <w:position w:val="0"/>
-          <w:sz w:val="20"/>
-          <w:u w:val="single"/>
+          <w:shd w:fill="auto" w:val="clear"/>
+        </w:rPr>
+      </w:pPr>
+      <w:r>
+        <w:rPr>
+          <w:rFonts w:ascii="Arial" w:hAnsi="Arial" w:cs="Arial" w:eastAsia="Arial"/>
+          <w:color w:val="000000"/>
+          <w:spacing w:val="0"/>
+          <w:position w:val="0"/>
+          <w:sz w:val="20"/>
           <w:shd w:fill="auto" w:val="clear"/>
         </w:rPr>
         <w:t xml:space="preserve">Telephone: (206) 724-7224</w:t>
@@ -122,7 +114,6 @@
           <w:spacing w:val="0"/>
           <w:position w:val="0"/>
           <w:sz w:val="20"/>
-          <w:u w:val="single"/>
           <w:shd w:fill="auto" w:val="clear"/>
         </w:rPr>
       </w:pPr>
@@ -135,7 +126,6 @@
             <w:spacing w:val="0"/>
             <w:position w:val="0"/>
             <w:sz w:val="20"/>
-            <w:u w:val="single"/>
             <w:shd w:fill="auto" w:val="clear"/>
           </w:rPr>
           <w:t xml:space="preserve">Jason@Jasonwelter.com</w:t>
@@ -153,18 +143,16 @@
           <w:spacing w:val="0"/>
           <w:position w:val="0"/>
           <w:sz w:val="20"/>
-          <w:u w:val="single"/>
-          <w:shd w:fill="auto" w:val="clear"/>
-        </w:rPr>
-      </w:pPr>
-      <w:r>
-        <w:rPr>
-          <w:rFonts w:ascii="Arial" w:hAnsi="Arial" w:cs="Arial" w:eastAsia="Arial"/>
-          <w:color w:val="000000"/>
-          <w:spacing w:val="0"/>
-          <w:position w:val="0"/>
-          <w:sz w:val="20"/>
-          <w:u w:val="single"/>
+          <w:shd w:fill="auto" w:val="clear"/>
+        </w:rPr>
+      </w:pPr>
+      <w:r>
+        <w:rPr>
+          <w:rFonts w:ascii="Arial" w:hAnsi="Arial" w:cs="Arial" w:eastAsia="Arial"/>
+          <w:color w:val="000000"/>
+          <w:spacing w:val="0"/>
+          <w:position w:val="0"/>
+          <w:sz w:val="20"/>
           <w:shd w:fill="auto" w:val="clear"/>
         </w:rPr>
         <w:t xml:space="preserve">Portfolio: </w:t>
@@ -177,7 +165,6 @@
             <w:spacing w:val="0"/>
             <w:position w:val="0"/>
             <w:sz w:val="20"/>
-            <w:u w:val="single"/>
             <w:shd w:fill="auto" w:val="clear"/>
           </w:rPr>
           <w:t xml:space="preserve">http://jasonwelter.com</w:t>
@@ -195,7 +182,6 @@
           <w:spacing w:val="0"/>
           <w:position w:val="0"/>
           <w:sz w:val="20"/>
-          <w:u w:val="single"/>
           <w:shd w:fill="auto" w:val="clear"/>
         </w:rPr>
       </w:pPr>
@@ -211,7 +197,6 @@
           <w:spacing w:val="0"/>
           <w:position w:val="0"/>
           <w:sz w:val="20"/>
-          <w:u w:val="single"/>
           <w:shd w:fill="auto" w:val="clear"/>
         </w:rPr>
       </w:pPr>
@@ -227,34 +212,31 @@
           <w:spacing w:val="0"/>
           <w:position w:val="0"/>
           <w:sz w:val="20"/>
-          <w:u w:val="single"/>
-          <w:shd w:fill="auto" w:val="clear"/>
-        </w:rPr>
-      </w:pPr>
-    </w:p>
-    <w:p>
-      <w:pPr>
-        <w:spacing w:before="0" w:after="0" w:line="240"/>
-        <w:ind w:right="0" w:left="0" w:firstLine="0"/>
-        <w:jc w:val="left"/>
-        <w:rPr>
-          <w:rFonts w:ascii="Arial" w:hAnsi="Arial" w:cs="Arial" w:eastAsia="Arial"/>
-          <w:color w:val="000000"/>
-          <w:spacing w:val="0"/>
-          <w:position w:val="0"/>
-          <w:sz w:val="20"/>
-          <w:u w:val="single"/>
-          <w:shd w:fill="auto" w:val="clear"/>
-        </w:rPr>
-      </w:pPr>
-      <w:r>
-        <w:rPr>
-          <w:rFonts w:ascii="Arial" w:hAnsi="Arial" w:cs="Arial" w:eastAsia="Arial"/>
-          <w:color w:val="000000"/>
-          <w:spacing w:val="0"/>
-          <w:position w:val="0"/>
-          <w:sz w:val="20"/>
-          <w:u w:val="single"/>
+          <w:shd w:fill="auto" w:val="clear"/>
+        </w:rPr>
+      </w:pPr>
+    </w:p>
+    <w:p>
+      <w:pPr>
+        <w:spacing w:before="0" w:after="0" w:line="240"/>
+        <w:ind w:right="0" w:left="0" w:firstLine="0"/>
+        <w:jc w:val="left"/>
+        <w:rPr>
+          <w:rFonts w:ascii="Arial" w:hAnsi="Arial" w:cs="Arial" w:eastAsia="Arial"/>
+          <w:color w:val="000000"/>
+          <w:spacing w:val="0"/>
+          <w:position w:val="0"/>
+          <w:sz w:val="20"/>
+          <w:shd w:fill="auto" w:val="clear"/>
+        </w:rPr>
+      </w:pPr>
+      <w:r>
+        <w:rPr>
+          <w:rFonts w:ascii="Arial" w:hAnsi="Arial" w:cs="Arial" w:eastAsia="Arial"/>
+          <w:color w:val="000000"/>
+          <w:spacing w:val="0"/>
+          <w:position w:val="0"/>
+          <w:sz w:val="20"/>
           <w:shd w:fill="auto" w:val="clear"/>
         </w:rPr>
         <w:br/>
@@ -267,7 +249,6 @@
           <w:spacing w:val="0"/>
           <w:position w:val="0"/>
           <w:sz w:val="20"/>
-          <w:u w:val="single"/>
           <w:shd w:fill="auto" w:val="clear"/>
         </w:rPr>
         <w:t xml:space="preserve">Objective </w:t>
@@ -284,34 +265,31 @@
           <w:spacing w:val="0"/>
           <w:position w:val="0"/>
           <w:sz w:val="20"/>
-          <w:u w:val="single"/>
-          <w:shd w:fill="auto" w:val="clear"/>
-        </w:rPr>
-      </w:pPr>
-    </w:p>
-    <w:p>
-      <w:pPr>
-        <w:spacing w:before="0" w:after="0" w:line="240"/>
-        <w:ind w:right="0" w:left="0" w:firstLine="0"/>
-        <w:jc w:val="left"/>
-        <w:rPr>
-          <w:rFonts w:ascii="Arial" w:hAnsi="Arial" w:cs="Arial" w:eastAsia="Arial"/>
-          <w:color w:val="000000"/>
-          <w:spacing w:val="0"/>
-          <w:position w:val="0"/>
-          <w:sz w:val="20"/>
-          <w:u w:val="single"/>
-          <w:shd w:fill="auto" w:val="clear"/>
-        </w:rPr>
-      </w:pPr>
-      <w:r>
-        <w:rPr>
-          <w:rFonts w:ascii="Arial" w:hAnsi="Arial" w:cs="Arial" w:eastAsia="Arial"/>
-          <w:color w:val="000000"/>
-          <w:spacing w:val="0"/>
-          <w:position w:val="0"/>
-          <w:sz w:val="20"/>
-          <w:u w:val="single"/>
+          <w:shd w:fill="auto" w:val="clear"/>
+        </w:rPr>
+      </w:pPr>
+    </w:p>
+    <w:p>
+      <w:pPr>
+        <w:spacing w:before="0" w:after="0" w:line="240"/>
+        <w:ind w:right="0" w:left="0" w:firstLine="0"/>
+        <w:jc w:val="left"/>
+        <w:rPr>
+          <w:rFonts w:ascii="Arial" w:hAnsi="Arial" w:cs="Arial" w:eastAsia="Arial"/>
+          <w:color w:val="000000"/>
+          <w:spacing w:val="0"/>
+          <w:position w:val="0"/>
+          <w:sz w:val="20"/>
+          <w:shd w:fill="auto" w:val="clear"/>
+        </w:rPr>
+      </w:pPr>
+      <w:r>
+        <w:rPr>
+          <w:rFonts w:ascii="Arial" w:hAnsi="Arial" w:cs="Arial" w:eastAsia="Arial"/>
+          <w:color w:val="000000"/>
+          <w:spacing w:val="0"/>
+          <w:position w:val="0"/>
+          <w:sz w:val="20"/>
           <w:shd w:fill="auto" w:val="clear"/>
         </w:rPr>
         <w:t xml:space="preserve">UX designer role working with a passionate and versatile team on exciting projects and products with lots of opportunity for creativity and innovation</w:t>
@@ -328,23 +306,21 @@
           <w:spacing w:val="0"/>
           <w:position w:val="0"/>
           <w:sz w:val="20"/>
-          <w:u w:val="single"/>
-          <w:shd w:fill="auto" w:val="clear"/>
-        </w:rPr>
-      </w:pPr>
-    </w:p>
-    <w:p>
-      <w:pPr>
-        <w:spacing w:before="0" w:after="0" w:line="240"/>
-        <w:ind w:right="0" w:left="0" w:firstLine="0"/>
-        <w:jc w:val="left"/>
-        <w:rPr>
-          <w:rFonts w:ascii="Arial" w:hAnsi="Arial" w:cs="Arial" w:eastAsia="Arial"/>
-          <w:color w:val="000000"/>
-          <w:spacing w:val="0"/>
-          <w:position w:val="0"/>
-          <w:sz w:val="20"/>
-          <w:u w:val="single"/>
+          <w:shd w:fill="auto" w:val="clear"/>
+        </w:rPr>
+      </w:pPr>
+    </w:p>
+    <w:p>
+      <w:pPr>
+        <w:spacing w:before="0" w:after="0" w:line="240"/>
+        <w:ind w:right="0" w:left="0" w:firstLine="0"/>
+        <w:jc w:val="left"/>
+        <w:rPr>
+          <w:rFonts w:ascii="Arial" w:hAnsi="Arial" w:cs="Arial" w:eastAsia="Arial"/>
+          <w:color w:val="000000"/>
+          <w:spacing w:val="0"/>
+          <w:position w:val="0"/>
+          <w:sz w:val="20"/>
           <w:shd w:fill="auto" w:val="clear"/>
         </w:rPr>
       </w:pPr>
@@ -356,7 +332,6 @@
           <w:spacing w:val="0"/>
           <w:position w:val="0"/>
           <w:sz w:val="20"/>
-          <w:u w:val="single"/>
           <w:shd w:fill="auto" w:val="clear"/>
         </w:rPr>
         <w:t xml:space="preserve">Technical Skills</w:t>
@@ -373,7 +348,6 @@
           <w:spacing w:val="0"/>
           <w:position w:val="0"/>
           <w:sz w:val="20"/>
-          <w:u w:val="single"/>
           <w:shd w:fill="auto" w:val="clear"/>
         </w:rPr>
       </w:pPr>
@@ -396,18 +370,16 @@
           <w:spacing w:val="0"/>
           <w:position w:val="0"/>
           <w:sz w:val="24"/>
-          <w:u w:val="single"/>
-          <w:shd w:fill="auto" w:val="clear"/>
-        </w:rPr>
-      </w:pPr>
-      <w:r>
-        <w:rPr>
-          <w:rFonts w:ascii="Arial" w:hAnsi="Arial" w:cs="Arial" w:eastAsia="Arial"/>
-          <w:color w:val="000000"/>
-          <w:spacing w:val="0"/>
-          <w:position w:val="0"/>
-          <w:sz w:val="20"/>
-          <w:u w:val="single"/>
+          <w:shd w:fill="auto" w:val="clear"/>
+        </w:rPr>
+      </w:pPr>
+      <w:r>
+        <w:rPr>
+          <w:rFonts w:ascii="Arial" w:hAnsi="Arial" w:cs="Arial" w:eastAsia="Arial"/>
+          <w:color w:val="000000"/>
+          <w:spacing w:val="0"/>
+          <w:position w:val="0"/>
+          <w:sz w:val="20"/>
           <w:shd w:fill="auto" w:val="clear"/>
         </w:rPr>
         <w:t xml:space="preserve">Experience with a wide variety of UI, Wireframing, and Prototyping tools including Omnigraffle, InvisionApp, Adobe Experience Designer, Indigo, LucidCharts</w:t>
@@ -431,18 +403,16 @@
           <w:spacing w:val="0"/>
           <w:position w:val="0"/>
           <w:sz w:val="20"/>
-          <w:u w:val="single"/>
-          <w:shd w:fill="auto" w:val="clear"/>
-        </w:rPr>
-      </w:pPr>
-      <w:r>
-        <w:rPr>
-          <w:rFonts w:ascii="Arial" w:hAnsi="Arial" w:cs="Arial" w:eastAsia="Arial"/>
-          <w:color w:val="000000"/>
-          <w:spacing w:val="0"/>
-          <w:position w:val="0"/>
-          <w:sz w:val="20"/>
-          <w:u w:val="single"/>
+          <w:shd w:fill="auto" w:val="clear"/>
+        </w:rPr>
+      </w:pPr>
+      <w:r>
+        <w:rPr>
+          <w:rFonts w:ascii="Arial" w:hAnsi="Arial" w:cs="Arial" w:eastAsia="Arial"/>
+          <w:color w:val="000000"/>
+          <w:spacing w:val="0"/>
+          <w:position w:val="0"/>
+          <w:sz w:val="20"/>
           <w:shd w:fill="auto" w:val="clear"/>
         </w:rPr>
         <w:t xml:space="preserve">Conducting User testing, A/B testing and Usability Testing using HotJar, Google Optimize, and CrazyEgg</w:t>
@@ -466,18 +436,16 @@
           <w:spacing w:val="0"/>
           <w:position w:val="0"/>
           <w:sz w:val="20"/>
-          <w:u w:val="single"/>
-          <w:shd w:fill="auto" w:val="clear"/>
-        </w:rPr>
-      </w:pPr>
-      <w:r>
-        <w:rPr>
-          <w:rFonts w:ascii="Arial" w:hAnsi="Arial" w:cs="Arial" w:eastAsia="Arial"/>
-          <w:color w:val="000000"/>
-          <w:spacing w:val="0"/>
-          <w:position w:val="0"/>
-          <w:sz w:val="20"/>
-          <w:u w:val="single"/>
+          <w:shd w:fill="auto" w:val="clear"/>
+        </w:rPr>
+      </w:pPr>
+      <w:r>
+        <w:rPr>
+          <w:rFonts w:ascii="Arial" w:hAnsi="Arial" w:cs="Arial" w:eastAsia="Arial"/>
+          <w:color w:val="000000"/>
+          <w:spacing w:val="0"/>
+          <w:position w:val="0"/>
+          <w:sz w:val="20"/>
           <w:shd w:fill="auto" w:val="clear"/>
         </w:rPr>
         <w:t xml:space="preserve">Rapid prototyping in HTML/CSS/JS</w:t>
@@ -501,18 +469,16 @@
           <w:spacing w:val="0"/>
           <w:position w:val="0"/>
           <w:sz w:val="24"/>
-          <w:u w:val="single"/>
-          <w:shd w:fill="auto" w:val="clear"/>
-        </w:rPr>
-      </w:pPr>
-      <w:r>
-        <w:rPr>
-          <w:rFonts w:ascii="Arial" w:hAnsi="Arial" w:cs="Arial" w:eastAsia="Arial"/>
-          <w:color w:val="000000"/>
-          <w:spacing w:val="0"/>
-          <w:position w:val="0"/>
-          <w:sz w:val="20"/>
-          <w:u w:val="single"/>
+          <w:shd w:fill="auto" w:val="clear"/>
+        </w:rPr>
+      </w:pPr>
+      <w:r>
+        <w:rPr>
+          <w:rFonts w:ascii="Arial" w:hAnsi="Arial" w:cs="Arial" w:eastAsia="Arial"/>
+          <w:color w:val="000000"/>
+          <w:spacing w:val="0"/>
+          <w:position w:val="0"/>
+          <w:sz w:val="20"/>
           <w:shd w:fill="auto" w:val="clear"/>
         </w:rPr>
         <w:t xml:space="preserve">Over 15 years’ experience with Adobe Photoshop and Illustrator</w:t>
@@ -536,18 +502,16 @@
           <w:spacing w:val="0"/>
           <w:position w:val="0"/>
           <w:sz w:val="24"/>
-          <w:u w:val="single"/>
-          <w:shd w:fill="auto" w:val="clear"/>
-        </w:rPr>
-      </w:pPr>
-      <w:r>
-        <w:rPr>
-          <w:rFonts w:ascii="Arial" w:hAnsi="Arial" w:cs="Arial" w:eastAsia="Arial"/>
-          <w:color w:val="000000"/>
-          <w:spacing w:val="0"/>
-          <w:position w:val="0"/>
-          <w:sz w:val="20"/>
-          <w:u w:val="single"/>
+          <w:shd w:fill="auto" w:val="clear"/>
+        </w:rPr>
+      </w:pPr>
+      <w:r>
+        <w:rPr>
+          <w:rFonts w:ascii="Arial" w:hAnsi="Arial" w:cs="Arial" w:eastAsia="Arial"/>
+          <w:color w:val="000000"/>
+          <w:spacing w:val="0"/>
+          <w:position w:val="0"/>
+          <w:sz w:val="20"/>
           <w:shd w:fill="auto" w:val="clear"/>
         </w:rPr>
         <w:t xml:space="preserve">Hands-on experience with Javascript, JQuery, HTML5, CSS, REACT, NodeJS, SASS, PHP and ASP.net</w:t>
@@ -571,18 +535,16 @@
           <w:spacing w:val="0"/>
           <w:position w:val="0"/>
           <w:sz w:val="24"/>
-          <w:u w:val="single"/>
-          <w:shd w:fill="auto" w:val="clear"/>
-        </w:rPr>
-      </w:pPr>
-      <w:r>
-        <w:rPr>
-          <w:rFonts w:ascii="Arial" w:hAnsi="Arial" w:cs="Arial" w:eastAsia="Arial"/>
-          <w:color w:val="000000"/>
-          <w:spacing w:val="0"/>
-          <w:position w:val="0"/>
-          <w:sz w:val="20"/>
-          <w:u w:val="single"/>
+          <w:shd w:fill="auto" w:val="clear"/>
+        </w:rPr>
+      </w:pPr>
+      <w:r>
+        <w:rPr>
+          <w:rFonts w:ascii="Arial" w:hAnsi="Arial" w:cs="Arial" w:eastAsia="Arial"/>
+          <w:color w:val="000000"/>
+          <w:spacing w:val="0"/>
+          <w:position w:val="0"/>
+          <w:sz w:val="20"/>
           <w:shd w:fill="auto" w:val="clear"/>
         </w:rPr>
         <w:t xml:space="preserve">Design and development experience for responsive web and native apps on various desktop, tablet and mobile devices &amp; platforms, including Windows, Mac, iOS and Android</w:t>
@@ -599,7 +561,6 @@
           <w:spacing w:val="0"/>
           <w:position w:val="0"/>
           <w:sz w:val="20"/>
-          <w:u w:val="single"/>
           <w:shd w:fill="auto" w:val="clear"/>
         </w:rPr>
       </w:pPr>
@@ -616,7 +577,6 @@
           <w:spacing w:val="0"/>
           <w:position w:val="0"/>
           <w:sz w:val="20"/>
-          <w:u w:val="single"/>
           <w:shd w:fill="auto" w:val="clear"/>
         </w:rPr>
       </w:pPr>
@@ -628,7 +588,6 @@
           <w:spacing w:val="0"/>
           <w:position w:val="0"/>
           <w:sz w:val="20"/>
-          <w:u w:val="single"/>
           <w:shd w:fill="auto" w:val="clear"/>
         </w:rPr>
         <w:t xml:space="preserve">Work Experience</w:t>
@@ -645,7 +604,6 @@
           <w:spacing w:val="0"/>
           <w:position w:val="0"/>
           <w:sz w:val="20"/>
-          <w:u w:val="single"/>
           <w:shd w:fill="auto" w:val="clear"/>
         </w:rPr>
       </w:pPr>
@@ -657,7 +615,6 @@
           <w:spacing w:val="0"/>
           <w:position w:val="0"/>
           <w:sz w:val="20"/>
-          <w:u w:val="single"/>
           <w:shd w:fill="auto" w:val="clear"/>
         </w:rPr>
         <w:t xml:space="preserve">UX Designer / Game Designer, Soulbound Studios</w:t>
@@ -673,7 +630,6 @@
           <w:spacing w:val="0"/>
           <w:position w:val="0"/>
           <w:sz w:val="20"/>
-          <w:u w:val="single"/>
           <w:shd w:fill="auto" w:val="clear"/>
         </w:rPr>
         <w:t xml:space="preserve">Apr 2016 </w:t>
@@ -685,7 +641,6 @@
           <w:spacing w:val="0"/>
           <w:position w:val="0"/>
           <w:sz w:val="20"/>
-          <w:u w:val="single"/>
           <w:shd w:fill="auto" w:val="clear"/>
         </w:rPr>
         <w:t xml:space="preserve">–</w:t>
@@ -697,7 +652,6 @@
           <w:spacing w:val="0"/>
           <w:position w:val="0"/>
           <w:sz w:val="20"/>
-          <w:u w:val="single"/>
           <w:shd w:fill="auto" w:val="clear"/>
         </w:rPr>
         <w:t xml:space="preserve"> Present</w:t>
@@ -718,18 +672,16 @@
           <w:spacing w:val="0"/>
           <w:position w:val="0"/>
           <w:sz w:val="20"/>
-          <w:u w:val="single"/>
-          <w:shd w:fill="auto" w:val="clear"/>
-        </w:rPr>
-      </w:pPr>
-      <w:r>
-        <w:rPr>
-          <w:rFonts w:ascii="Arial" w:hAnsi="Arial" w:cs="Arial" w:eastAsia="Arial"/>
-          <w:color w:val="000000"/>
-          <w:spacing w:val="0"/>
-          <w:position w:val="0"/>
-          <w:sz w:val="20"/>
-          <w:u w:val="single"/>
+          <w:shd w:fill="auto" w:val="clear"/>
+        </w:rPr>
+      </w:pPr>
+      <w:r>
+        <w:rPr>
+          <w:rFonts w:ascii="Arial" w:hAnsi="Arial" w:cs="Arial" w:eastAsia="Arial"/>
+          <w:color w:val="000000"/>
+          <w:spacing w:val="0"/>
+          <w:position w:val="0"/>
+          <w:sz w:val="20"/>
           <w:shd w:fill="auto" w:val="clear"/>
         </w:rPr>
         <w:t xml:space="preserve">Created overarching UI/UX guidelines for Chronicles of Elyria website and game content</w:t>
@@ -750,18 +702,16 @@
           <w:spacing w:val="0"/>
           <w:position w:val="0"/>
           <w:sz w:val="20"/>
-          <w:u w:val="single"/>
-          <w:shd w:fill="auto" w:val="clear"/>
-        </w:rPr>
-      </w:pPr>
-      <w:r>
-        <w:rPr>
-          <w:rFonts w:ascii="Arial" w:hAnsi="Arial" w:cs="Arial" w:eastAsia="Arial"/>
-          <w:color w:val="000000"/>
-          <w:spacing w:val="0"/>
-          <w:position w:val="0"/>
-          <w:sz w:val="20"/>
-          <w:u w:val="single"/>
+          <w:shd w:fill="auto" w:val="clear"/>
+        </w:rPr>
+      </w:pPr>
+      <w:r>
+        <w:rPr>
+          <w:rFonts w:ascii="Arial" w:hAnsi="Arial" w:cs="Arial" w:eastAsia="Arial"/>
+          <w:color w:val="000000"/>
+          <w:spacing w:val="0"/>
+          <w:position w:val="0"/>
+          <w:sz w:val="20"/>
           <w:shd w:fill="auto" w:val="clear"/>
         </w:rPr>
         <w:t xml:space="preserve">Redesigned landing page for ChroniclesofElyria.com with a focus on storytelling. Signups increased from 15 per day to 50+ per day</w:t>
@@ -782,18 +732,16 @@
           <w:spacing w:val="0"/>
           <w:position w:val="0"/>
           <w:sz w:val="20"/>
-          <w:u w:val="single"/>
-          <w:shd w:fill="auto" w:val="clear"/>
-        </w:rPr>
-      </w:pPr>
-      <w:r>
-        <w:rPr>
-          <w:rFonts w:ascii="Arial" w:hAnsi="Arial" w:cs="Arial" w:eastAsia="Arial"/>
-          <w:color w:val="000000"/>
-          <w:spacing w:val="0"/>
-          <w:position w:val="0"/>
-          <w:sz w:val="20"/>
-          <w:u w:val="single"/>
+          <w:shd w:fill="auto" w:val="clear"/>
+        </w:rPr>
+      </w:pPr>
+      <w:r>
+        <w:rPr>
+          <w:rFonts w:ascii="Arial" w:hAnsi="Arial" w:cs="Arial" w:eastAsia="Arial"/>
+          <w:color w:val="000000"/>
+          <w:spacing w:val="0"/>
+          <w:position w:val="0"/>
+          <w:sz w:val="20"/>
           <w:shd w:fill="auto" w:val="clear"/>
         </w:rPr>
         <w:t xml:space="preserve">Data-driven UX design for website features with rapid iterations based on Google Analytics, user feedback and KPI trends</w:t>
@@ -814,18 +762,16 @@
           <w:spacing w:val="0"/>
           <w:position w:val="0"/>
           <w:sz w:val="20"/>
-          <w:u w:val="single"/>
-          <w:shd w:fill="auto" w:val="clear"/>
-        </w:rPr>
-      </w:pPr>
-      <w:r>
-        <w:rPr>
-          <w:rFonts w:ascii="Arial" w:hAnsi="Arial" w:cs="Arial" w:eastAsia="Arial"/>
-          <w:color w:val="000000"/>
-          <w:spacing w:val="0"/>
-          <w:position w:val="0"/>
-          <w:sz w:val="20"/>
-          <w:u w:val="single"/>
+          <w:shd w:fill="auto" w:val="clear"/>
+        </w:rPr>
+      </w:pPr>
+      <w:r>
+        <w:rPr>
+          <w:rFonts w:ascii="Arial" w:hAnsi="Arial" w:cs="Arial" w:eastAsia="Arial"/>
+          <w:color w:val="000000"/>
+          <w:spacing w:val="0"/>
+          <w:position w:val="0"/>
+          <w:sz w:val="20"/>
           <w:shd w:fill="auto" w:val="clear"/>
         </w:rPr>
         <w:t xml:space="preserve">Designed purchase funnel for online store raising over 1.1 million in 2017</w:t>
@@ -846,18 +792,16 @@
           <w:spacing w:val="0"/>
           <w:position w:val="0"/>
           <w:sz w:val="20"/>
-          <w:u w:val="single"/>
-          <w:shd w:fill="auto" w:val="clear"/>
-        </w:rPr>
-      </w:pPr>
-      <w:r>
-        <w:rPr>
-          <w:rFonts w:ascii="Arial" w:hAnsi="Arial" w:cs="Arial" w:eastAsia="Arial"/>
-          <w:color w:val="000000"/>
-          <w:spacing w:val="0"/>
-          <w:position w:val="0"/>
-          <w:sz w:val="20"/>
-          <w:u w:val="single"/>
+          <w:shd w:fill="auto" w:val="clear"/>
+        </w:rPr>
+      </w:pPr>
+      <w:r>
+        <w:rPr>
+          <w:rFonts w:ascii="Arial" w:hAnsi="Arial" w:cs="Arial" w:eastAsia="Arial"/>
+          <w:color w:val="000000"/>
+          <w:spacing w:val="0"/>
+          <w:position w:val="0"/>
+          <w:sz w:val="20"/>
           <w:shd w:fill="auto" w:val="clear"/>
         </w:rPr>
         <w:t xml:space="preserve">Conducted usability tests that identified pain points in conversion funnels and collaborated with the Marketing and Design team to create elegant solutions while working within the constraints of working in two webstacks (old stack is ASP.net new stack is NodeJS, React, MySQL)</w:t>
@@ -878,18 +822,16 @@
           <w:spacing w:val="0"/>
           <w:position w:val="0"/>
           <w:sz w:val="20"/>
-          <w:u w:val="single"/>
-          <w:shd w:fill="auto" w:val="clear"/>
-        </w:rPr>
-      </w:pPr>
-      <w:r>
-        <w:rPr>
-          <w:rFonts w:ascii="Arial" w:hAnsi="Arial" w:cs="Arial" w:eastAsia="Arial"/>
-          <w:color w:val="000000"/>
-          <w:spacing w:val="0"/>
-          <w:position w:val="0"/>
-          <w:sz w:val="20"/>
-          <w:u w:val="single"/>
+          <w:shd w:fill="auto" w:val="clear"/>
+        </w:rPr>
+      </w:pPr>
+      <w:r>
+        <w:rPr>
+          <w:rFonts w:ascii="Arial" w:hAnsi="Arial" w:cs="Arial" w:eastAsia="Arial"/>
+          <w:color w:val="000000"/>
+          <w:spacing w:val="0"/>
+          <w:position w:val="0"/>
+          <w:sz w:val="20"/>
           <w:shd w:fill="auto" w:val="clear"/>
         </w:rPr>
         <w:t xml:space="preserve">Debugged website issues in HTML, CSS, Javascript, ASP.NET, Raptor, and some C#</w:t>
@@ -910,18 +852,16 @@
           <w:spacing w:val="0"/>
           <w:position w:val="0"/>
           <w:sz w:val="20"/>
-          <w:u w:val="single"/>
-          <w:shd w:fill="auto" w:val="clear"/>
-        </w:rPr>
-      </w:pPr>
-      <w:r>
-        <w:rPr>
-          <w:rFonts w:ascii="Arial" w:hAnsi="Arial" w:cs="Arial" w:eastAsia="Arial"/>
-          <w:color w:val="000000"/>
-          <w:spacing w:val="0"/>
-          <w:position w:val="0"/>
-          <w:sz w:val="20"/>
-          <w:u w:val="single"/>
+          <w:shd w:fill="auto" w:val="clear"/>
+        </w:rPr>
+      </w:pPr>
+      <w:r>
+        <w:rPr>
+          <w:rFonts w:ascii="Arial" w:hAnsi="Arial" w:cs="Arial" w:eastAsia="Arial"/>
+          <w:color w:val="000000"/>
+          <w:spacing w:val="0"/>
+          <w:position w:val="0"/>
+          <w:sz w:val="20"/>
           <w:shd w:fill="auto" w:val="clear"/>
         </w:rPr>
         <w:t xml:space="preserve">Worked with stakeholders to define backlog of features and create product roadmap</w:t>
@@ -942,18 +882,16 @@
           <w:spacing w:val="0"/>
           <w:position w:val="0"/>
           <w:sz w:val="20"/>
-          <w:u w:val="single"/>
-          <w:shd w:fill="auto" w:val="clear"/>
-        </w:rPr>
-      </w:pPr>
-      <w:r>
-        <w:rPr>
-          <w:rFonts w:ascii="Arial" w:hAnsi="Arial" w:cs="Arial" w:eastAsia="Arial"/>
-          <w:color w:val="000000"/>
-          <w:spacing w:val="0"/>
-          <w:position w:val="0"/>
-          <w:sz w:val="20"/>
-          <w:u w:val="single"/>
+          <w:shd w:fill="auto" w:val="clear"/>
+        </w:rPr>
+      </w:pPr>
+      <w:r>
+        <w:rPr>
+          <w:rFonts w:ascii="Arial" w:hAnsi="Arial" w:cs="Arial" w:eastAsia="Arial"/>
+          <w:color w:val="000000"/>
+          <w:spacing w:val="0"/>
+          <w:position w:val="0"/>
+          <w:sz w:val="20"/>
           <w:shd w:fill="auto" w:val="clear"/>
         </w:rPr>
         <w:t xml:space="preserve">Helped manage Kickstarter campaign that raised 1.3 million USD for Chronicles of Elyria game by driving the user story through marketing assets, facebook ad campaigns, and landing page takeovers for top gaming sites (MMORPG.com, MassivelyOP.com, and Gamespot) </w:t>
@@ -974,18 +912,16 @@
           <w:spacing w:val="0"/>
           <w:position w:val="0"/>
           <w:sz w:val="20"/>
-          <w:u w:val="single"/>
-          <w:shd w:fill="auto" w:val="clear"/>
-        </w:rPr>
-      </w:pPr>
-      <w:r>
-        <w:rPr>
-          <w:rFonts w:ascii="Arial" w:hAnsi="Arial" w:cs="Arial" w:eastAsia="Arial"/>
-          <w:color w:val="000000"/>
-          <w:spacing w:val="0"/>
-          <w:position w:val="0"/>
-          <w:sz w:val="20"/>
-          <w:u w:val="single"/>
+          <w:shd w:fill="auto" w:val="clear"/>
+        </w:rPr>
+      </w:pPr>
+      <w:r>
+        <w:rPr>
+          <w:rFonts w:ascii="Arial" w:hAnsi="Arial" w:cs="Arial" w:eastAsia="Arial"/>
+          <w:color w:val="000000"/>
+          <w:spacing w:val="0"/>
+          <w:position w:val="0"/>
+          <w:sz w:val="20"/>
           <w:shd w:fill="auto" w:val="clear"/>
         </w:rPr>
         <w:t xml:space="preserve">Initiated and designed several marketing projects and website features that increased online sales by 335% and increasing our revenue by over $3 million</w:t>
@@ -1006,18 +942,16 @@
           <w:spacing w:val="0"/>
           <w:position w:val="0"/>
           <w:sz w:val="20"/>
-          <w:u w:val="single"/>
-          <w:shd w:fill="auto" w:val="clear"/>
-        </w:rPr>
-      </w:pPr>
-      <w:r>
-        <w:rPr>
-          <w:rFonts w:ascii="Arial" w:hAnsi="Arial" w:cs="Arial" w:eastAsia="Arial"/>
-          <w:color w:val="000000"/>
-          <w:spacing w:val="0"/>
-          <w:position w:val="0"/>
-          <w:sz w:val="20"/>
-          <w:u w:val="single"/>
+          <w:shd w:fill="auto" w:val="clear"/>
+        </w:rPr>
+      </w:pPr>
+      <w:r>
+        <w:rPr>
+          <w:rFonts w:ascii="Arial" w:hAnsi="Arial" w:cs="Arial" w:eastAsia="Arial"/>
+          <w:color w:val="000000"/>
+          <w:spacing w:val="0"/>
+          <w:position w:val="0"/>
+          <w:sz w:val="20"/>
           <w:shd w:fill="auto" w:val="clear"/>
         </w:rPr>
         <w:t xml:space="preserve">Presented design concepts and documents to cross-functional teams and lead the design process from project vision to completion</w:t>
@@ -1038,18 +972,16 @@
           <w:spacing w:val="0"/>
           <w:position w:val="0"/>
           <w:sz w:val="20"/>
-          <w:u w:val="single"/>
-          <w:shd w:fill="auto" w:val="clear"/>
-        </w:rPr>
-      </w:pPr>
-      <w:r>
-        <w:rPr>
-          <w:rFonts w:ascii="Arial" w:hAnsi="Arial" w:cs="Arial" w:eastAsia="Arial"/>
-          <w:color w:val="000000"/>
-          <w:spacing w:val="0"/>
-          <w:position w:val="0"/>
-          <w:sz w:val="20"/>
-          <w:u w:val="single"/>
+          <w:shd w:fill="auto" w:val="clear"/>
+        </w:rPr>
+      </w:pPr>
+      <w:r>
+        <w:rPr>
+          <w:rFonts w:ascii="Arial" w:hAnsi="Arial" w:cs="Arial" w:eastAsia="Arial"/>
+          <w:color w:val="000000"/>
+          <w:spacing w:val="0"/>
+          <w:position w:val="0"/>
+          <w:sz w:val="20"/>
           <w:shd w:fill="auto" w:val="clear"/>
         </w:rPr>
         <w:t xml:space="preserve">Redesigned website using best SEO practices, increasing traffic from 2.5k users per day to 8k users per day</w:t>
@@ -1067,7 +999,6 @@
           <w:spacing w:val="0"/>
           <w:position w:val="0"/>
           <w:sz w:val="20"/>
-          <w:u w:val="single"/>
           <w:shd w:fill="auto" w:val="clear"/>
         </w:rPr>
       </w:pPr>
@@ -1084,23 +1015,21 @@
           <w:spacing w:val="0"/>
           <w:position w:val="0"/>
           <w:sz w:val="20"/>
-          <w:u w:val="single"/>
-          <w:shd w:fill="auto" w:val="clear"/>
-        </w:rPr>
-      </w:pPr>
-    </w:p>
-    <w:p>
-      <w:pPr>
-        <w:spacing w:before="0" w:after="0" w:line="240"/>
-        <w:ind w:right="0" w:left="0" w:firstLine="0"/>
-        <w:jc w:val="left"/>
-        <w:rPr>
-          <w:rFonts w:ascii="Arial" w:hAnsi="Arial" w:cs="Arial" w:eastAsia="Arial"/>
-          <w:color w:val="000000"/>
-          <w:spacing w:val="0"/>
-          <w:position w:val="0"/>
-          <w:sz w:val="20"/>
-          <w:u w:val="single"/>
+          <w:shd w:fill="auto" w:val="clear"/>
+        </w:rPr>
+      </w:pPr>
+    </w:p>
+    <w:p>
+      <w:pPr>
+        <w:spacing w:before="0" w:after="0" w:line="240"/>
+        <w:ind w:right="0" w:left="0" w:firstLine="0"/>
+        <w:jc w:val="left"/>
+        <w:rPr>
+          <w:rFonts w:ascii="Arial" w:hAnsi="Arial" w:cs="Arial" w:eastAsia="Arial"/>
+          <w:color w:val="000000"/>
+          <w:spacing w:val="0"/>
+          <w:position w:val="0"/>
+          <w:sz w:val="20"/>
           <w:shd w:fill="auto" w:val="clear"/>
         </w:rPr>
       </w:pPr>
@@ -1112,7 +1041,6 @@
           <w:spacing w:val="0"/>
           <w:position w:val="0"/>
           <w:sz w:val="20"/>
-          <w:u w:val="single"/>
           <w:shd w:fill="auto" w:val="clear"/>
         </w:rPr>
         <w:t xml:space="preserve">Owner, Creative162.com</w:t>
@@ -1131,7 +1059,6 @@
           <w:spacing w:val="0"/>
           <w:position w:val="0"/>
           <w:sz w:val="20"/>
-          <w:u w:val="single"/>
           <w:shd w:fill="auto" w:val="clear"/>
         </w:rPr>
         <w:t xml:space="preserve">Jan 2017 </w:t>
@@ -1143,7 +1070,6 @@
           <w:spacing w:val="0"/>
           <w:position w:val="0"/>
           <w:sz w:val="20"/>
-          <w:u w:val="single"/>
           <w:shd w:fill="auto" w:val="clear"/>
         </w:rPr>
         <w:t xml:space="preserve">–</w:t>
@@ -1155,7 +1081,6 @@
           <w:spacing w:val="0"/>
           <w:position w:val="0"/>
           <w:sz w:val="20"/>
-          <w:u w:val="single"/>
           <w:shd w:fill="auto" w:val="clear"/>
         </w:rPr>
         <w:t xml:space="preserve"> Present</w:t>
@@ -1176,18 +1101,16 @@
           <w:spacing w:val="0"/>
           <w:position w:val="0"/>
           <w:sz w:val="20"/>
-          <w:u w:val="single"/>
-          <w:shd w:fill="auto" w:val="clear"/>
-        </w:rPr>
-      </w:pPr>
-      <w:r>
-        <w:rPr>
-          <w:rFonts w:ascii="Arial" w:hAnsi="Arial" w:cs="Arial" w:eastAsia="Arial"/>
-          <w:color w:val="000000"/>
-          <w:spacing w:val="0"/>
-          <w:position w:val="0"/>
-          <w:sz w:val="20"/>
-          <w:u w:val="single"/>
+          <w:shd w:fill="auto" w:val="clear"/>
+        </w:rPr>
+      </w:pPr>
+      <w:r>
+        <w:rPr>
+          <w:rFonts w:ascii="Arial" w:hAnsi="Arial" w:cs="Arial" w:eastAsia="Arial"/>
+          <w:color w:val="000000"/>
+          <w:spacing w:val="0"/>
+          <w:position w:val="0"/>
+          <w:sz w:val="20"/>
           <w:shd w:fill="auto" w:val="clear"/>
         </w:rPr>
         <w:t xml:space="preserve">SEO audit and optimization for UnveiledHawaii.com , MauisAngelsWeddings.com, Intimateweddingsmaui.com</w:t>
@@ -1208,18 +1131,16 @@
           <w:spacing w:val="0"/>
           <w:position w:val="0"/>
           <w:sz w:val="20"/>
-          <w:u w:val="single"/>
-          <w:shd w:fill="auto" w:val="clear"/>
-        </w:rPr>
-      </w:pPr>
-      <w:r>
-        <w:rPr>
-          <w:rFonts w:ascii="Arial" w:hAnsi="Arial" w:cs="Arial" w:eastAsia="Arial"/>
-          <w:color w:val="000000"/>
-          <w:spacing w:val="0"/>
-          <w:position w:val="0"/>
-          <w:sz w:val="20"/>
-          <w:u w:val="single"/>
+          <w:shd w:fill="auto" w:val="clear"/>
+        </w:rPr>
+      </w:pPr>
+      <w:r>
+        <w:rPr>
+          <w:rFonts w:ascii="Arial" w:hAnsi="Arial" w:cs="Arial" w:eastAsia="Arial"/>
+          <w:color w:val="000000"/>
+          <w:spacing w:val="0"/>
+          <w:position w:val="0"/>
+          <w:sz w:val="20"/>
           <w:shd w:fill="auto" w:val="clear"/>
         </w:rPr>
         <w:t xml:space="preserve">Increased UnveiledHawaii.com Google page rank for target keywords from 44+ to top 3 globally</w:t>
@@ -1240,18 +1161,16 @@
           <w:spacing w:val="0"/>
           <w:position w:val="0"/>
           <w:sz w:val="20"/>
-          <w:u w:val="single"/>
-          <w:shd w:fill="auto" w:val="clear"/>
-        </w:rPr>
-      </w:pPr>
-      <w:r>
-        <w:rPr>
-          <w:rFonts w:ascii="Arial" w:hAnsi="Arial" w:cs="Arial" w:eastAsia="Arial"/>
-          <w:color w:val="000000"/>
-          <w:spacing w:val="0"/>
-          <w:position w:val="0"/>
-          <w:sz w:val="20"/>
-          <w:u w:val="single"/>
+          <w:shd w:fill="auto" w:val="clear"/>
+        </w:rPr>
+      </w:pPr>
+      <w:r>
+        <w:rPr>
+          <w:rFonts w:ascii="Arial" w:hAnsi="Arial" w:cs="Arial" w:eastAsia="Arial"/>
+          <w:color w:val="000000"/>
+          <w:spacing w:val="0"/>
+          <w:position w:val="0"/>
+          <w:sz w:val="20"/>
           <w:shd w:fill="auto" w:val="clear"/>
         </w:rPr>
         <w:t xml:space="preserve">Designed event website for Inspiration Lighting and Events Hawaii</w:t>
@@ -1272,18 +1191,16 @@
           <w:spacing w:val="0"/>
           <w:position w:val="0"/>
           <w:sz w:val="20"/>
-          <w:u w:val="single"/>
-          <w:shd w:fill="auto" w:val="clear"/>
-        </w:rPr>
-      </w:pPr>
-      <w:r>
-        <w:rPr>
-          <w:rFonts w:ascii="Arial" w:hAnsi="Arial" w:cs="Arial" w:eastAsia="Arial"/>
-          <w:color w:val="000000"/>
-          <w:spacing w:val="0"/>
-          <w:position w:val="0"/>
-          <w:sz w:val="20"/>
-          <w:u w:val="single"/>
+          <w:shd w:fill="auto" w:val="clear"/>
+        </w:rPr>
+      </w:pPr>
+      <w:r>
+        <w:rPr>
+          <w:rFonts w:ascii="Arial" w:hAnsi="Arial" w:cs="Arial" w:eastAsia="Arial"/>
+          <w:color w:val="000000"/>
+          <w:spacing w:val="0"/>
+          <w:position w:val="0"/>
+          <w:sz w:val="20"/>
           <w:shd w:fill="auto" w:val="clear"/>
         </w:rPr>
         <w:t xml:space="preserve">Managed content releases for UnveiledHawaii.com and MauisAngelsWeddings.com</w:t>
@@ -1301,7 +1218,6 @@
           <w:spacing w:val="0"/>
           <w:position w:val="0"/>
           <w:sz w:val="20"/>
-          <w:u w:val="single"/>
           <w:shd w:fill="auto" w:val="clear"/>
         </w:rPr>
       </w:pPr>
@@ -1318,23 +1234,21 @@
           <w:spacing w:val="0"/>
           <w:position w:val="0"/>
           <w:sz w:val="20"/>
-          <w:u w:val="single"/>
-          <w:shd w:fill="auto" w:val="clear"/>
-        </w:rPr>
-      </w:pPr>
-    </w:p>
-    <w:p>
-      <w:pPr>
-        <w:spacing w:before="0" w:after="0" w:line="240"/>
-        <w:ind w:right="0" w:left="0" w:firstLine="0"/>
-        <w:jc w:val="left"/>
-        <w:rPr>
-          <w:rFonts w:ascii="Arial" w:hAnsi="Arial" w:cs="Arial" w:eastAsia="Arial"/>
-          <w:color w:val="000000"/>
-          <w:spacing w:val="0"/>
-          <w:position w:val="0"/>
-          <w:sz w:val="20"/>
-          <w:u w:val="single"/>
+          <w:shd w:fill="auto" w:val="clear"/>
+        </w:rPr>
+      </w:pPr>
+    </w:p>
+    <w:p>
+      <w:pPr>
+        <w:spacing w:before="0" w:after="0" w:line="240"/>
+        <w:ind w:right="0" w:left="0" w:firstLine="0"/>
+        <w:jc w:val="left"/>
+        <w:rPr>
+          <w:rFonts w:ascii="Arial" w:hAnsi="Arial" w:cs="Arial" w:eastAsia="Arial"/>
+          <w:color w:val="000000"/>
+          <w:spacing w:val="0"/>
+          <w:position w:val="0"/>
+          <w:sz w:val="20"/>
           <w:shd w:fill="auto" w:val="clear"/>
         </w:rPr>
       </w:pPr>
@@ -1346,7 +1260,6 @@
           <w:spacing w:val="0"/>
           <w:position w:val="0"/>
           <w:sz w:val="20"/>
-          <w:u w:val="single"/>
           <w:shd w:fill="auto" w:val="clear"/>
         </w:rPr>
         <w:t xml:space="preserve">UX Designer/ Product Manager, Unikrn</w:t>
@@ -1363,7 +1276,6 @@
           <w:spacing w:val="0"/>
           <w:position w:val="0"/>
           <w:sz w:val="20"/>
-          <w:u w:val="single"/>
           <w:shd w:fill="auto" w:val="clear"/>
         </w:rPr>
         <w:t xml:space="preserve">Jan 2015 </w:t>
@@ -1375,7 +1287,6 @@
           <w:spacing w:val="0"/>
           <w:position w:val="0"/>
           <w:sz w:val="20"/>
-          <w:u w:val="single"/>
           <w:shd w:fill="auto" w:val="clear"/>
         </w:rPr>
         <w:t xml:space="preserve">–</w:t>
@@ -1387,7 +1298,6 @@
           <w:spacing w:val="0"/>
           <w:position w:val="0"/>
           <w:sz w:val="20"/>
-          <w:u w:val="single"/>
           <w:shd w:fill="auto" w:val="clear"/>
         </w:rPr>
         <w:t xml:space="preserve"> Apr 2016</w:t>
@@ -1408,18 +1318,16 @@
           <w:spacing w:val="0"/>
           <w:position w:val="0"/>
           <w:sz w:val="24"/>
-          <w:u w:val="single"/>
-          <w:shd w:fill="auto" w:val="clear"/>
-        </w:rPr>
-      </w:pPr>
-      <w:r>
-        <w:rPr>
-          <w:rFonts w:ascii="Arial" w:hAnsi="Arial" w:cs="Arial" w:eastAsia="Arial"/>
-          <w:color w:val="000000"/>
-          <w:spacing w:val="0"/>
-          <w:position w:val="0"/>
-          <w:sz w:val="20"/>
-          <w:u w:val="single"/>
+          <w:shd w:fill="auto" w:val="clear"/>
+        </w:rPr>
+      </w:pPr>
+      <w:r>
+        <w:rPr>
+          <w:rFonts w:ascii="Arial" w:hAnsi="Arial" w:cs="Arial" w:eastAsia="Arial"/>
+          <w:color w:val="000000"/>
+          <w:spacing w:val="0"/>
+          <w:position w:val="0"/>
+          <w:sz w:val="20"/>
           <w:shd w:fill="auto" w:val="clear"/>
         </w:rPr>
         <w:t xml:space="preserve">Worked with the Creative Director to establish design guidelines and branding for Unikrn.com</w:t>
@@ -1440,18 +1348,16 @@
           <w:spacing w:val="0"/>
           <w:position w:val="0"/>
           <w:sz w:val="20"/>
-          <w:u w:val="single"/>
-          <w:shd w:fill="auto" w:val="clear"/>
-        </w:rPr>
-      </w:pPr>
-      <w:r>
-        <w:rPr>
-          <w:rFonts w:ascii="Arial" w:hAnsi="Arial" w:cs="Arial" w:eastAsia="Arial"/>
-          <w:color w:val="000000"/>
-          <w:spacing w:val="0"/>
-          <w:position w:val="0"/>
-          <w:sz w:val="20"/>
-          <w:u w:val="single"/>
+          <w:shd w:fill="auto" w:val="clear"/>
+        </w:rPr>
+      </w:pPr>
+      <w:r>
+        <w:rPr>
+          <w:rFonts w:ascii="Arial" w:hAnsi="Arial" w:cs="Arial" w:eastAsia="Arial"/>
+          <w:color w:val="000000"/>
+          <w:spacing w:val="0"/>
+          <w:position w:val="0"/>
+          <w:sz w:val="20"/>
           <w:shd w:fill="auto" w:val="clear"/>
         </w:rPr>
         <w:t xml:space="preserve">Created user flows and wireframes for initial MVP launch</w:t>
@@ -1472,18 +1378,16 @@
           <w:spacing w:val="0"/>
           <w:position w:val="0"/>
           <w:sz w:val="20"/>
-          <w:u w:val="single"/>
-          <w:shd w:fill="auto" w:val="clear"/>
-        </w:rPr>
-      </w:pPr>
-      <w:r>
-        <w:rPr>
-          <w:rFonts w:ascii="Arial" w:hAnsi="Arial" w:cs="Arial" w:eastAsia="Arial"/>
-          <w:color w:val="000000"/>
-          <w:spacing w:val="0"/>
-          <w:position w:val="0"/>
-          <w:sz w:val="20"/>
-          <w:u w:val="single"/>
+          <w:shd w:fill="auto" w:val="clear"/>
+        </w:rPr>
+      </w:pPr>
+      <w:r>
+        <w:rPr>
+          <w:rFonts w:ascii="Arial" w:hAnsi="Arial" w:cs="Arial" w:eastAsia="Arial"/>
+          <w:color w:val="000000"/>
+          <w:spacing w:val="0"/>
+          <w:position w:val="0"/>
+          <w:sz w:val="20"/>
           <w:shd w:fill="auto" w:val="clear"/>
         </w:rPr>
         <w:t xml:space="preserve">Conducted usability studies for the acquisition process to drive more signup conversions. This lead to an increase in traffic to the site by over 300% in the first 2 months and increased page duration from 35 seconds to 3 minutes per user</w:t>
@@ -1504,18 +1408,16 @@
           <w:spacing w:val="0"/>
           <w:position w:val="0"/>
           <w:sz w:val="20"/>
-          <w:u w:val="single"/>
-          <w:shd w:fill="auto" w:val="clear"/>
-        </w:rPr>
-      </w:pPr>
-      <w:r>
-        <w:rPr>
-          <w:rFonts w:ascii="Arial" w:hAnsi="Arial" w:cs="Arial" w:eastAsia="Arial"/>
-          <w:color w:val="000000"/>
-          <w:spacing w:val="0"/>
-          <w:position w:val="0"/>
-          <w:sz w:val="20"/>
-          <w:u w:val="single"/>
+          <w:shd w:fill="auto" w:val="clear"/>
+        </w:rPr>
+      </w:pPr>
+      <w:r>
+        <w:rPr>
+          <w:rFonts w:ascii="Arial" w:hAnsi="Arial" w:cs="Arial" w:eastAsia="Arial"/>
+          <w:color w:val="000000"/>
+          <w:spacing w:val="0"/>
+          <w:position w:val="0"/>
+          <w:sz w:val="20"/>
           <w:shd w:fill="auto" w:val="clear"/>
         </w:rPr>
         <w:t xml:space="preserve">Created SEO optimization plans as well as developed content marketing strategies to increase overall SERP rating</w:t>
@@ -1536,18 +1438,16 @@
           <w:spacing w:val="0"/>
           <w:position w:val="0"/>
           <w:sz w:val="20"/>
-          <w:u w:val="single"/>
-          <w:shd w:fill="auto" w:val="clear"/>
-        </w:rPr>
-      </w:pPr>
-      <w:r>
-        <w:rPr>
-          <w:rFonts w:ascii="Arial" w:hAnsi="Arial" w:cs="Arial" w:eastAsia="Arial"/>
-          <w:color w:val="000000"/>
-          <w:spacing w:val="0"/>
-          <w:position w:val="0"/>
-          <w:sz w:val="20"/>
-          <w:u w:val="single"/>
+          <w:shd w:fill="auto" w:val="clear"/>
+        </w:rPr>
+      </w:pPr>
+      <w:r>
+        <w:rPr>
+          <w:rFonts w:ascii="Arial" w:hAnsi="Arial" w:cs="Arial" w:eastAsia="Arial"/>
+          <w:color w:val="000000"/>
+          <w:spacing w:val="0"/>
+          <w:position w:val="0"/>
+          <w:sz w:val="20"/>
           <w:shd w:fill="auto" w:val="clear"/>
         </w:rPr>
         <w:t xml:space="preserve">Created visual design of marketing decks used in funding rounds which raised $12+ million</w:t>
@@ -1568,18 +1468,16 @@
           <w:spacing w:val="0"/>
           <w:position w:val="0"/>
           <w:sz w:val="20"/>
-          <w:u w:val="single"/>
-          <w:shd w:fill="auto" w:val="clear"/>
-        </w:rPr>
-      </w:pPr>
-      <w:r>
-        <w:rPr>
-          <w:rFonts w:ascii="Arial" w:hAnsi="Arial" w:cs="Arial" w:eastAsia="Arial"/>
-          <w:color w:val="000000"/>
-          <w:spacing w:val="0"/>
-          <w:position w:val="0"/>
-          <w:sz w:val="20"/>
-          <w:u w:val="single"/>
+          <w:shd w:fill="auto" w:val="clear"/>
+        </w:rPr>
+      </w:pPr>
+      <w:r>
+        <w:rPr>
+          <w:rFonts w:ascii="Arial" w:hAnsi="Arial" w:cs="Arial" w:eastAsia="Arial"/>
+          <w:color w:val="000000"/>
+          <w:spacing w:val="0"/>
+          <w:position w:val="0"/>
+          <w:sz w:val="20"/>
           <w:shd w:fill="auto" w:val="clear"/>
         </w:rPr>
         <w:t xml:space="preserve">Concept and rapid prototyping of products (Bet on yourself, Unikoin Raffles,Unikoin Auctions, and Achievement System) for market validation </w:t>
@@ -1600,18 +1498,16 @@
           <w:spacing w:val="0"/>
           <w:position w:val="0"/>
           <w:sz w:val="20"/>
-          <w:u w:val="single"/>
-          <w:shd w:fill="auto" w:val="clear"/>
-        </w:rPr>
-      </w:pPr>
-      <w:r>
-        <w:rPr>
-          <w:rFonts w:ascii="Arial" w:hAnsi="Arial" w:cs="Arial" w:eastAsia="Arial"/>
-          <w:color w:val="000000"/>
-          <w:spacing w:val="0"/>
-          <w:position w:val="0"/>
-          <w:sz w:val="20"/>
-          <w:u w:val="single"/>
+          <w:shd w:fill="auto" w:val="clear"/>
+        </w:rPr>
+      </w:pPr>
+      <w:r>
+        <w:rPr>
+          <w:rFonts w:ascii="Arial" w:hAnsi="Arial" w:cs="Arial" w:eastAsia="Arial"/>
+          <w:color w:val="000000"/>
+          <w:spacing w:val="0"/>
+          <w:position w:val="0"/>
+          <w:sz w:val="20"/>
           <w:shd w:fill="auto" w:val="clear"/>
         </w:rPr>
         <w:t xml:space="preserve">Collaborated with remote development and marketing teams in Germany, India, Croatia, and Australia in building web-based applications</w:t>
@@ -1632,18 +1528,16 @@
           <w:spacing w:val="0"/>
           <w:position w:val="0"/>
           <w:sz w:val="20"/>
-          <w:u w:val="single"/>
-          <w:shd w:fill="auto" w:val="clear"/>
-        </w:rPr>
-      </w:pPr>
-      <w:r>
-        <w:rPr>
-          <w:rFonts w:ascii="Arial" w:hAnsi="Arial" w:cs="Arial" w:eastAsia="Arial"/>
-          <w:color w:val="000000"/>
-          <w:spacing w:val="0"/>
-          <w:position w:val="0"/>
-          <w:sz w:val="20"/>
-          <w:u w:val="single"/>
+          <w:shd w:fill="auto" w:val="clear"/>
+        </w:rPr>
+      </w:pPr>
+      <w:r>
+        <w:rPr>
+          <w:rFonts w:ascii="Arial" w:hAnsi="Arial" w:cs="Arial" w:eastAsia="Arial"/>
+          <w:color w:val="000000"/>
+          <w:spacing w:val="0"/>
+          <w:position w:val="0"/>
+          <w:sz w:val="20"/>
           <w:shd w:fill="auto" w:val="clear"/>
         </w:rPr>
         <w:t xml:space="preserve">Collaborated with Data Analyst to develop a machine learning system to predict odds of eSports events with a 85% accuracy rating</w:t>
@@ -1664,18 +1558,16 @@
           <w:spacing w:val="0"/>
           <w:position w:val="0"/>
           <w:sz w:val="20"/>
-          <w:u w:val="single"/>
-          <w:shd w:fill="auto" w:val="clear"/>
-        </w:rPr>
-      </w:pPr>
-      <w:r>
-        <w:rPr>
-          <w:rFonts w:ascii="Arial" w:hAnsi="Arial" w:cs="Arial" w:eastAsia="Arial"/>
-          <w:color w:val="000000"/>
-          <w:spacing w:val="0"/>
-          <w:position w:val="0"/>
-          <w:sz w:val="20"/>
-          <w:u w:val="single"/>
+          <w:shd w:fill="auto" w:val="clear"/>
+        </w:rPr>
+      </w:pPr>
+      <w:r>
+        <w:rPr>
+          <w:rFonts w:ascii="Arial" w:hAnsi="Arial" w:cs="Arial" w:eastAsia="Arial"/>
+          <w:color w:val="000000"/>
+          <w:spacing w:val="0"/>
+          <w:position w:val="0"/>
+          <w:sz w:val="20"/>
           <w:shd w:fill="auto" w:val="clear"/>
         </w:rPr>
         <w:t xml:space="preserve">Worked directly with upper management to create dashboards tracking KPIs for measuring product release success</w:t>
@@ -1696,18 +1588,16 @@
           <w:spacing w:val="0"/>
           <w:position w:val="0"/>
           <w:sz w:val="20"/>
-          <w:u w:val="single"/>
-          <w:shd w:fill="auto" w:val="clear"/>
-        </w:rPr>
-      </w:pPr>
-      <w:r>
-        <w:rPr>
-          <w:rFonts w:ascii="Arial" w:hAnsi="Arial" w:cs="Arial" w:eastAsia="Arial"/>
-          <w:color w:val="000000"/>
-          <w:spacing w:val="0"/>
-          <w:position w:val="0"/>
-          <w:sz w:val="20"/>
-          <w:u w:val="single"/>
+          <w:shd w:fill="auto" w:val="clear"/>
+        </w:rPr>
+      </w:pPr>
+      <w:r>
+        <w:rPr>
+          <w:rFonts w:ascii="Arial" w:hAnsi="Arial" w:cs="Arial" w:eastAsia="Arial"/>
+          <w:color w:val="000000"/>
+          <w:spacing w:val="0"/>
+          <w:position w:val="0"/>
+          <w:sz w:val="20"/>
           <w:shd w:fill="auto" w:val="clear"/>
         </w:rPr>
         <w:t xml:space="preserve">Created marketing strategies to grow social channels. Facebook grew from approx 100 followers to 1500 likes in 6 months. Instagram from 0 followers to over 1000 followers in less than a month</w:t>
@@ -1728,18 +1618,16 @@
           <w:spacing w:val="0"/>
           <w:position w:val="0"/>
           <w:sz w:val="20"/>
-          <w:u w:val="single"/>
-          <w:shd w:fill="auto" w:val="clear"/>
-        </w:rPr>
-      </w:pPr>
-      <w:r>
-        <w:rPr>
-          <w:rFonts w:ascii="Arial" w:hAnsi="Arial" w:cs="Arial" w:eastAsia="Arial"/>
-          <w:color w:val="000000"/>
-          <w:spacing w:val="0"/>
-          <w:position w:val="0"/>
-          <w:sz w:val="20"/>
-          <w:u w:val="single"/>
+          <w:shd w:fill="auto" w:val="clear"/>
+        </w:rPr>
+      </w:pPr>
+      <w:r>
+        <w:rPr>
+          <w:rFonts w:ascii="Arial" w:hAnsi="Arial" w:cs="Arial" w:eastAsia="Arial"/>
+          <w:color w:val="000000"/>
+          <w:spacing w:val="0"/>
+          <w:position w:val="0"/>
+          <w:sz w:val="20"/>
           <w:shd w:fill="auto" w:val="clear"/>
         </w:rPr>
         <w:t xml:space="preserve">Designed and developed of Pinion.gg website and dashboard using HTML, CSS, Javascript, JQuery, and bootstrap</w:t>
@@ -1760,18 +1648,16 @@
           <w:spacing w:val="0"/>
           <w:position w:val="0"/>
           <w:sz w:val="20"/>
-          <w:u w:val="single"/>
-          <w:shd w:fill="auto" w:val="clear"/>
-        </w:rPr>
-      </w:pPr>
-      <w:r>
-        <w:rPr>
-          <w:rFonts w:ascii="Arial" w:hAnsi="Arial" w:cs="Arial" w:eastAsia="Arial"/>
-          <w:color w:val="000000"/>
-          <w:spacing w:val="0"/>
-          <w:position w:val="0"/>
-          <w:sz w:val="20"/>
-          <w:u w:val="single"/>
+          <w:shd w:fill="auto" w:val="clear"/>
+        </w:rPr>
+      </w:pPr>
+      <w:r>
+        <w:rPr>
+          <w:rFonts w:ascii="Arial" w:hAnsi="Arial" w:cs="Arial" w:eastAsia="Arial"/>
+          <w:color w:val="000000"/>
+          <w:spacing w:val="0"/>
+          <w:position w:val="0"/>
+          <w:sz w:val="20"/>
           <w:shd w:fill="auto" w:val="clear"/>
         </w:rPr>
         <w:t xml:space="preserve">Created new features for the Pinion.gg platform, increasing ad watching duration from 5 seconds to 25 seconds</w:t>
@@ -1788,39 +1674,36 @@
           <w:spacing w:val="0"/>
           <w:position w:val="0"/>
           <w:sz w:val="20"/>
-          <w:u w:val="single"/>
-          <w:shd w:fill="auto" w:val="clear"/>
-        </w:rPr>
-      </w:pPr>
-    </w:p>
-    <w:p>
-      <w:pPr>
-        <w:spacing w:before="0" w:after="0" w:line="240"/>
-        <w:ind w:right="0" w:left="0" w:firstLine="0"/>
-        <w:jc w:val="left"/>
-        <w:rPr>
-          <w:rFonts w:ascii="Arial" w:hAnsi="Arial" w:cs="Arial" w:eastAsia="Arial"/>
-          <w:color w:val="000000"/>
-          <w:spacing w:val="0"/>
-          <w:position w:val="0"/>
-          <w:sz w:val="20"/>
-          <w:u w:val="single"/>
-          <w:shd w:fill="auto" w:val="clear"/>
-        </w:rPr>
-      </w:pPr>
-    </w:p>
-    <w:p>
-      <w:pPr>
-        <w:spacing w:before="0" w:after="0" w:line="240"/>
-        <w:ind w:right="0" w:left="0" w:firstLine="0"/>
-        <w:jc w:val="left"/>
-        <w:rPr>
-          <w:rFonts w:ascii="Arial" w:hAnsi="Arial" w:cs="Arial" w:eastAsia="Arial"/>
-          <w:color w:val="000000"/>
-          <w:spacing w:val="0"/>
-          <w:position w:val="0"/>
-          <w:sz w:val="20"/>
-          <w:u w:val="single"/>
+          <w:shd w:fill="auto" w:val="clear"/>
+        </w:rPr>
+      </w:pPr>
+    </w:p>
+    <w:p>
+      <w:pPr>
+        <w:spacing w:before="0" w:after="0" w:line="240"/>
+        <w:ind w:right="0" w:left="0" w:firstLine="0"/>
+        <w:jc w:val="left"/>
+        <w:rPr>
+          <w:rFonts w:ascii="Arial" w:hAnsi="Arial" w:cs="Arial" w:eastAsia="Arial"/>
+          <w:color w:val="000000"/>
+          <w:spacing w:val="0"/>
+          <w:position w:val="0"/>
+          <w:sz w:val="20"/>
+          <w:shd w:fill="auto" w:val="clear"/>
+        </w:rPr>
+      </w:pPr>
+    </w:p>
+    <w:p>
+      <w:pPr>
+        <w:spacing w:before="0" w:after="0" w:line="240"/>
+        <w:ind w:right="0" w:left="0" w:firstLine="0"/>
+        <w:jc w:val="left"/>
+        <w:rPr>
+          <w:rFonts w:ascii="Arial" w:hAnsi="Arial" w:cs="Arial" w:eastAsia="Arial"/>
+          <w:color w:val="000000"/>
+          <w:spacing w:val="0"/>
+          <w:position w:val="0"/>
+          <w:sz w:val="20"/>
           <w:shd w:fill="auto" w:val="clear"/>
         </w:rPr>
       </w:pPr>
@@ -1832,7 +1715,6 @@
           <w:spacing w:val="0"/>
           <w:position w:val="0"/>
           <w:sz w:val="20"/>
-          <w:u w:val="single"/>
           <w:shd w:fill="auto" w:val="clear"/>
         </w:rPr>
         <w:t xml:space="preserve">UX Designer, Inviso</w:t>
@@ -1852,7 +1734,6 @@
           <w:spacing w:val="0"/>
           <w:position w:val="0"/>
           <w:sz w:val="20"/>
-          <w:u w:val="single"/>
           <w:shd w:fill="auto" w:val="clear"/>
         </w:rPr>
         <w:t xml:space="preserve">Jun 2014 </w:t>
@@ -1864,7 +1745,6 @@
           <w:spacing w:val="0"/>
           <w:position w:val="0"/>
           <w:sz w:val="20"/>
-          <w:u w:val="single"/>
           <w:shd w:fill="auto" w:val="clear"/>
         </w:rPr>
         <w:t xml:space="preserve">–</w:t>
@@ -1876,7 +1756,6 @@
           <w:spacing w:val="0"/>
           <w:position w:val="0"/>
           <w:sz w:val="20"/>
-          <w:u w:val="single"/>
           <w:shd w:fill="auto" w:val="clear"/>
         </w:rPr>
         <w:t xml:space="preserve"> Dec 2014</w:t>
@@ -1897,18 +1776,16 @@
           <w:spacing w:val="0"/>
           <w:position w:val="0"/>
           <w:sz w:val="24"/>
-          <w:u w:val="single"/>
-          <w:shd w:fill="auto" w:val="clear"/>
-        </w:rPr>
-      </w:pPr>
-      <w:r>
-        <w:rPr>
-          <w:rFonts w:ascii="Arial" w:hAnsi="Arial" w:cs="Arial" w:eastAsia="Arial"/>
-          <w:color w:val="000000"/>
-          <w:spacing w:val="0"/>
-          <w:position w:val="0"/>
-          <w:sz w:val="20"/>
-          <w:u w:val="single"/>
+          <w:shd w:fill="auto" w:val="clear"/>
+        </w:rPr>
+      </w:pPr>
+      <w:r>
+        <w:rPr>
+          <w:rFonts w:ascii="Arial" w:hAnsi="Arial" w:cs="Arial" w:eastAsia="Arial"/>
+          <w:color w:val="000000"/>
+          <w:spacing w:val="0"/>
+          <w:position w:val="0"/>
+          <w:sz w:val="20"/>
           <w:shd w:fill="auto" w:val="clear"/>
         </w:rPr>
         <w:t xml:space="preserve">Visual design, development, and art direction of Windows 8 app for PC accessories</w:t>
@@ -1929,18 +1806,16 @@
           <w:spacing w:val="0"/>
           <w:position w:val="0"/>
           <w:sz w:val="20"/>
-          <w:u w:val="single"/>
-          <w:shd w:fill="auto" w:val="clear"/>
-        </w:rPr>
-      </w:pPr>
-      <w:r>
-        <w:rPr>
-          <w:rFonts w:ascii="Arial" w:hAnsi="Arial" w:cs="Arial" w:eastAsia="Arial"/>
-          <w:color w:val="000000"/>
-          <w:spacing w:val="0"/>
-          <w:position w:val="0"/>
-          <w:sz w:val="20"/>
-          <w:u w:val="single"/>
+          <w:shd w:fill="auto" w:val="clear"/>
+        </w:rPr>
+      </w:pPr>
+      <w:r>
+        <w:rPr>
+          <w:rFonts w:ascii="Arial" w:hAnsi="Arial" w:cs="Arial" w:eastAsia="Arial"/>
+          <w:color w:val="000000"/>
+          <w:spacing w:val="0"/>
+          <w:position w:val="0"/>
+          <w:sz w:val="20"/>
           <w:shd w:fill="auto" w:val="clear"/>
         </w:rPr>
         <w:t xml:space="preserve">Localization development for PC Accessories app</w:t>
@@ -1961,18 +1836,16 @@
           <w:spacing w:val="0"/>
           <w:position w:val="0"/>
           <w:sz w:val="20"/>
-          <w:u w:val="single"/>
-          <w:shd w:fill="auto" w:val="clear"/>
-        </w:rPr>
-      </w:pPr>
-      <w:r>
-        <w:rPr>
-          <w:rFonts w:ascii="Arial" w:hAnsi="Arial" w:cs="Arial" w:eastAsia="Arial"/>
-          <w:color w:val="000000"/>
-          <w:spacing w:val="0"/>
-          <w:position w:val="0"/>
-          <w:sz w:val="20"/>
-          <w:u w:val="single"/>
+          <w:shd w:fill="auto" w:val="clear"/>
+        </w:rPr>
+      </w:pPr>
+      <w:r>
+        <w:rPr>
+          <w:rFonts w:ascii="Arial" w:hAnsi="Arial" w:cs="Arial" w:eastAsia="Arial"/>
+          <w:color w:val="000000"/>
+          <w:spacing w:val="0"/>
+          <w:position w:val="0"/>
+          <w:sz w:val="20"/>
           <w:shd w:fill="auto" w:val="clear"/>
         </w:rPr>
         <w:t xml:space="preserve">Created High Fidelity mockups for high profile clients, such as Microsoft, Polaris, Adobe, AWS, and Toro  </w:t>
@@ -1993,18 +1866,16 @@
           <w:spacing w:val="0"/>
           <w:position w:val="0"/>
           <w:sz w:val="20"/>
-          <w:u w:val="single"/>
-          <w:shd w:fill="auto" w:val="clear"/>
-        </w:rPr>
-      </w:pPr>
-      <w:r>
-        <w:rPr>
-          <w:rFonts w:ascii="Arial" w:hAnsi="Arial" w:cs="Arial" w:eastAsia="Arial"/>
-          <w:color w:val="000000"/>
-          <w:spacing w:val="0"/>
-          <w:position w:val="0"/>
-          <w:sz w:val="20"/>
-          <w:u w:val="single"/>
+          <w:shd w:fill="auto" w:val="clear"/>
+        </w:rPr>
+      </w:pPr>
+      <w:r>
+        <w:rPr>
+          <w:rFonts w:ascii="Arial" w:hAnsi="Arial" w:cs="Arial" w:eastAsia="Arial"/>
+          <w:color w:val="000000"/>
+          <w:spacing w:val="0"/>
+          <w:position w:val="0"/>
+          <w:sz w:val="20"/>
           <w:shd w:fill="auto" w:val="clear"/>
         </w:rPr>
         <w:t xml:space="preserve">Debugging of internal websites using CSS, PHP, and Javascript</w:t>
@@ -2025,18 +1896,16 @@
           <w:spacing w:val="0"/>
           <w:position w:val="0"/>
           <w:sz w:val="20"/>
-          <w:u w:val="single"/>
-          <w:shd w:fill="auto" w:val="clear"/>
-        </w:rPr>
-      </w:pPr>
-      <w:r>
-        <w:rPr>
-          <w:rFonts w:ascii="Arial" w:hAnsi="Arial" w:cs="Arial" w:eastAsia="Arial"/>
-          <w:color w:val="000000"/>
-          <w:spacing w:val="0"/>
-          <w:position w:val="0"/>
-          <w:sz w:val="20"/>
-          <w:u w:val="single"/>
+          <w:shd w:fill="auto" w:val="clear"/>
+        </w:rPr>
+      </w:pPr>
+      <w:r>
+        <w:rPr>
+          <w:rFonts w:ascii="Arial" w:hAnsi="Arial" w:cs="Arial" w:eastAsia="Arial"/>
+          <w:color w:val="000000"/>
+          <w:spacing w:val="0"/>
+          <w:position w:val="0"/>
+          <w:sz w:val="20"/>
           <w:shd w:fill="auto" w:val="clear"/>
         </w:rPr>
         <w:t xml:space="preserve">Setup development environment for internal facing websites</w:t>
@@ -2057,18 +1926,16 @@
           <w:spacing w:val="0"/>
           <w:position w:val="0"/>
           <w:sz w:val="20"/>
-          <w:u w:val="single"/>
-          <w:shd w:fill="auto" w:val="clear"/>
-        </w:rPr>
-      </w:pPr>
-      <w:r>
-        <w:rPr>
-          <w:rFonts w:ascii="Arial" w:hAnsi="Arial" w:cs="Arial" w:eastAsia="Arial"/>
-          <w:color w:val="000000"/>
-          <w:spacing w:val="0"/>
-          <w:position w:val="0"/>
-          <w:sz w:val="20"/>
-          <w:u w:val="single"/>
+          <w:shd w:fill="auto" w:val="clear"/>
+        </w:rPr>
+      </w:pPr>
+      <w:r>
+        <w:rPr>
+          <w:rFonts w:ascii="Arial" w:hAnsi="Arial" w:cs="Arial" w:eastAsia="Arial"/>
+          <w:color w:val="000000"/>
+          <w:spacing w:val="0"/>
+          <w:position w:val="0"/>
+          <w:sz w:val="20"/>
           <w:shd w:fill="auto" w:val="clear"/>
         </w:rPr>
         <w:t xml:space="preserve">Creation of design tools using C# and xaml, reducing production time of App Portals</w:t>
@@ -2085,7 +1952,6 @@
           <w:spacing w:val="0"/>
           <w:position w:val="0"/>
           <w:sz w:val="20"/>
-          <w:u w:val="single"/>
           <w:shd w:fill="auto" w:val="clear"/>
         </w:rPr>
       </w:pPr>
@@ -2102,23 +1968,21 @@
           <w:spacing w:val="0"/>
           <w:position w:val="0"/>
           <w:sz w:val="20"/>
-          <w:u w:val="single"/>
-          <w:shd w:fill="auto" w:val="clear"/>
-        </w:rPr>
-      </w:pPr>
-    </w:p>
-    <w:p>
-      <w:pPr>
-        <w:spacing w:before="0" w:after="0" w:line="240"/>
-        <w:ind w:right="0" w:left="0" w:firstLine="0"/>
-        <w:jc w:val="left"/>
-        <w:rPr>
-          <w:rFonts w:ascii="Arial" w:hAnsi="Arial" w:cs="Arial" w:eastAsia="Arial"/>
-          <w:color w:val="000000"/>
-          <w:spacing w:val="0"/>
-          <w:position w:val="0"/>
-          <w:sz w:val="20"/>
-          <w:u w:val="single"/>
+          <w:shd w:fill="auto" w:val="clear"/>
+        </w:rPr>
+      </w:pPr>
+    </w:p>
+    <w:p>
+      <w:pPr>
+        <w:spacing w:before="0" w:after="0" w:line="240"/>
+        <w:ind w:right="0" w:left="0" w:firstLine="0"/>
+        <w:jc w:val="left"/>
+        <w:rPr>
+          <w:rFonts w:ascii="Arial" w:hAnsi="Arial" w:cs="Arial" w:eastAsia="Arial"/>
+          <w:color w:val="000000"/>
+          <w:spacing w:val="0"/>
+          <w:position w:val="0"/>
+          <w:sz w:val="20"/>
           <w:shd w:fill="auto" w:val="clear"/>
         </w:rPr>
       </w:pPr>
@@ -2130,7 +1994,6 @@
           <w:spacing w:val="0"/>
           <w:position w:val="0"/>
           <w:sz w:val="20"/>
-          <w:u w:val="single"/>
           <w:shd w:fill="auto" w:val="clear"/>
         </w:rPr>
         <w:t xml:space="preserve">UX Designer, TIBCO</w:t>
@@ -2150,7 +2013,6 @@
           <w:spacing w:val="0"/>
           <w:position w:val="0"/>
           <w:sz w:val="20"/>
-          <w:u w:val="single"/>
           <w:shd w:fill="auto" w:val="clear"/>
         </w:rPr>
         <w:t xml:space="preserve">July 2013</w:t>
@@ -2162,7 +2024,6 @@
           <w:spacing w:val="0"/>
           <w:position w:val="0"/>
           <w:sz w:val="20"/>
-          <w:u w:val="single"/>
           <w:shd w:fill="auto" w:val="clear"/>
         </w:rPr>
         <w:t xml:space="preserve">–</w:t>
@@ -2174,7 +2035,6 @@
           <w:spacing w:val="0"/>
           <w:position w:val="0"/>
           <w:sz w:val="20"/>
-          <w:u w:val="single"/>
           <w:shd w:fill="auto" w:val="clear"/>
         </w:rPr>
         <w:t xml:space="preserve"> Jun 2014</w:t>
@@ -2195,18 +2055,16 @@
           <w:spacing w:val="0"/>
           <w:position w:val="0"/>
           <w:sz w:val="24"/>
-          <w:u w:val="single"/>
-          <w:shd w:fill="auto" w:val="clear"/>
-        </w:rPr>
-      </w:pPr>
-      <w:r>
-        <w:rPr>
-          <w:rFonts w:ascii="Arial" w:hAnsi="Arial" w:cs="Arial" w:eastAsia="Arial"/>
-          <w:color w:val="000000"/>
-          <w:spacing w:val="0"/>
-          <w:position w:val="0"/>
-          <w:sz w:val="20"/>
-          <w:u w:val="single"/>
+          <w:shd w:fill="auto" w:val="clear"/>
+        </w:rPr>
+      </w:pPr>
+      <w:r>
+        <w:rPr>
+          <w:rFonts w:ascii="Arial" w:hAnsi="Arial" w:cs="Arial" w:eastAsia="Arial"/>
+          <w:color w:val="000000"/>
+          <w:spacing w:val="0"/>
+          <w:position w:val="0"/>
+          <w:sz w:val="20"/>
           <w:shd w:fill="auto" w:val="clear"/>
         </w:rPr>
         <w:t xml:space="preserve">UI/UX design and mockups for Spotfire Metrics mobile app, Spotfire Modeler desktop app and Spotfire Cloud website, using Omnigraffle, HTML5 CSS3, JQuery, and Javascript. Target user are executives from companies worldwide including many Fortune 500 corporations</w:t>
@@ -2227,18 +2085,16 @@
           <w:spacing w:val="0"/>
           <w:position w:val="0"/>
           <w:sz w:val="24"/>
-          <w:u w:val="single"/>
-          <w:shd w:fill="auto" w:val="clear"/>
-        </w:rPr>
-      </w:pPr>
-      <w:r>
-        <w:rPr>
-          <w:rFonts w:ascii="Arial" w:hAnsi="Arial" w:cs="Arial" w:eastAsia="Arial"/>
-          <w:color w:val="000000"/>
-          <w:spacing w:val="0"/>
-          <w:position w:val="0"/>
-          <w:sz w:val="20"/>
-          <w:u w:val="single"/>
+          <w:shd w:fill="auto" w:val="clear"/>
+        </w:rPr>
+      </w:pPr>
+      <w:r>
+        <w:rPr>
+          <w:rFonts w:ascii="Arial" w:hAnsi="Arial" w:cs="Arial" w:eastAsia="Arial"/>
+          <w:color w:val="000000"/>
+          <w:spacing w:val="0"/>
+          <w:position w:val="0"/>
+          <w:sz w:val="20"/>
           <w:shd w:fill="auto" w:val="clear"/>
         </w:rPr>
         <w:t xml:space="preserve">Creation of UXDS for Spotfire Metrics web, android, and Windows, phone apps</w:t>
@@ -2259,18 +2115,16 @@
           <w:spacing w:val="0"/>
           <w:position w:val="0"/>
           <w:sz w:val="24"/>
-          <w:u w:val="single"/>
-          <w:shd w:fill="auto" w:val="clear"/>
-        </w:rPr>
-      </w:pPr>
-      <w:r>
-        <w:rPr>
-          <w:rFonts w:ascii="Arial" w:hAnsi="Arial" w:cs="Arial" w:eastAsia="Arial"/>
-          <w:color w:val="000000"/>
-          <w:spacing w:val="0"/>
-          <w:position w:val="0"/>
-          <w:sz w:val="20"/>
-          <w:u w:val="single"/>
+          <w:shd w:fill="auto" w:val="clear"/>
+        </w:rPr>
+      </w:pPr>
+      <w:r>
+        <w:rPr>
+          <w:rFonts w:ascii="Arial" w:hAnsi="Arial" w:cs="Arial" w:eastAsia="Arial"/>
+          <w:color w:val="000000"/>
+          <w:spacing w:val="0"/>
+          <w:position w:val="0"/>
+          <w:sz w:val="20"/>
           <w:shd w:fill="auto" w:val="clear"/>
         </w:rPr>
         <w:t xml:space="preserve">Visual design of marketing campaigns for Spotfire Metrics for launch</w:t>
@@ -2291,18 +2145,16 @@
           <w:spacing w:val="0"/>
           <w:position w:val="0"/>
           <w:sz w:val="24"/>
-          <w:u w:val="single"/>
-          <w:shd w:fill="auto" w:val="clear"/>
-        </w:rPr>
-      </w:pPr>
-      <w:r>
-        <w:rPr>
-          <w:rFonts w:ascii="Arial" w:hAnsi="Arial" w:cs="Arial" w:eastAsia="Arial"/>
-          <w:color w:val="000000"/>
-          <w:spacing w:val="0"/>
-          <w:position w:val="0"/>
-          <w:sz w:val="20"/>
-          <w:u w:val="single"/>
+          <w:shd w:fill="auto" w:val="clear"/>
+        </w:rPr>
+      </w:pPr>
+      <w:r>
+        <w:rPr>
+          <w:rFonts w:ascii="Arial" w:hAnsi="Arial" w:cs="Arial" w:eastAsia="Arial"/>
+          <w:color w:val="000000"/>
+          <w:spacing w:val="0"/>
+          <w:position w:val="0"/>
+          <w:sz w:val="20"/>
           <w:shd w:fill="auto" w:val="clear"/>
         </w:rPr>
         <w:t xml:space="preserve">Creation of High Fidelity mockups for various high profile projects including executive-level sharepoint site for Continental Mills, interactive map-based store dashboard app for General Mills, Push BI mobile app, and Analytics tool for Gallup analytics.</w:t>
@@ -2323,18 +2175,16 @@
           <w:spacing w:val="0"/>
           <w:position w:val="0"/>
           <w:sz w:val="24"/>
-          <w:u w:val="single"/>
-          <w:shd w:fill="auto" w:val="clear"/>
-        </w:rPr>
-      </w:pPr>
-      <w:r>
-        <w:rPr>
-          <w:rFonts w:ascii="Arial" w:hAnsi="Arial" w:cs="Arial" w:eastAsia="Arial"/>
-          <w:color w:val="000000"/>
-          <w:spacing w:val="0"/>
-          <w:position w:val="0"/>
-          <w:sz w:val="20"/>
-          <w:u w:val="single"/>
+          <w:shd w:fill="auto" w:val="clear"/>
+        </w:rPr>
+      </w:pPr>
+      <w:r>
+        <w:rPr>
+          <w:rFonts w:ascii="Arial" w:hAnsi="Arial" w:cs="Arial" w:eastAsia="Arial"/>
+          <w:color w:val="000000"/>
+          <w:spacing w:val="0"/>
+          <w:position w:val="0"/>
+          <w:sz w:val="20"/>
           <w:shd w:fill="auto" w:val="clear"/>
         </w:rPr>
         <w:t xml:space="preserve">Providing overall creative direction for Sacramento Kings dashboard app</w:t>
@@ -2355,18 +2205,16 @@
           <w:spacing w:val="0"/>
           <w:position w:val="0"/>
           <w:sz w:val="24"/>
-          <w:u w:val="single"/>
-          <w:shd w:fill="auto" w:val="clear"/>
-        </w:rPr>
-      </w:pPr>
-      <w:r>
-        <w:rPr>
-          <w:rFonts w:ascii="Arial" w:hAnsi="Arial" w:cs="Arial" w:eastAsia="Arial"/>
-          <w:color w:val="000000"/>
-          <w:spacing w:val="0"/>
-          <w:position w:val="0"/>
-          <w:sz w:val="20"/>
-          <w:u w:val="single"/>
+          <w:shd w:fill="auto" w:val="clear"/>
+        </w:rPr>
+      </w:pPr>
+      <w:r>
+        <w:rPr>
+          <w:rFonts w:ascii="Arial" w:hAnsi="Arial" w:cs="Arial" w:eastAsia="Arial"/>
+          <w:color w:val="000000"/>
+          <w:spacing w:val="0"/>
+          <w:position w:val="0"/>
+          <w:sz w:val="20"/>
           <w:shd w:fill="auto" w:val="clear"/>
         </w:rPr>
         <w:t xml:space="preserve">Development and debugging of web based applications using javascript, JQuery, CSS3, and HTML</w:t>
@@ -2387,18 +2235,16 @@
           <w:spacing w:val="0"/>
           <w:position w:val="0"/>
           <w:sz w:val="24"/>
-          <w:u w:val="single"/>
-          <w:shd w:fill="auto" w:val="clear"/>
-        </w:rPr>
-      </w:pPr>
-      <w:r>
-        <w:rPr>
-          <w:rFonts w:ascii="Arial" w:hAnsi="Arial" w:cs="Arial" w:eastAsia="Arial"/>
-          <w:color w:val="000000"/>
-          <w:spacing w:val="0"/>
-          <w:position w:val="0"/>
-          <w:sz w:val="20"/>
-          <w:u w:val="single"/>
+          <w:shd w:fill="auto" w:val="clear"/>
+        </w:rPr>
+      </w:pPr>
+      <w:r>
+        <w:rPr>
+          <w:rFonts w:ascii="Arial" w:hAnsi="Arial" w:cs="Arial" w:eastAsia="Arial"/>
+          <w:color w:val="000000"/>
+          <w:spacing w:val="0"/>
+          <w:position w:val="0"/>
+          <w:sz w:val="20"/>
           <w:shd w:fill="auto" w:val="clear"/>
         </w:rPr>
         <w:t xml:space="preserve">Partnering with international teams in Sweden and Romania on various projects including Spotfire Cloud, Spotfire Metrics, and Spotfire.Tibco.Com</w:t>
@@ -2419,18 +2265,16 @@
           <w:spacing w:val="0"/>
           <w:position w:val="0"/>
           <w:sz w:val="24"/>
-          <w:u w:val="single"/>
-          <w:shd w:fill="auto" w:val="clear"/>
-        </w:rPr>
-      </w:pPr>
-      <w:r>
-        <w:rPr>
-          <w:rFonts w:ascii="Arial" w:hAnsi="Arial" w:cs="Arial" w:eastAsia="Arial"/>
-          <w:color w:val="000000"/>
-          <w:spacing w:val="0"/>
-          <w:position w:val="0"/>
-          <w:sz w:val="20"/>
-          <w:u w:val="single"/>
+          <w:shd w:fill="auto" w:val="clear"/>
+        </w:rPr>
+      </w:pPr>
+      <w:r>
+        <w:rPr>
+          <w:rFonts w:ascii="Arial" w:hAnsi="Arial" w:cs="Arial" w:eastAsia="Arial"/>
+          <w:color w:val="000000"/>
+          <w:spacing w:val="0"/>
+          <w:position w:val="0"/>
+          <w:sz w:val="20"/>
           <w:shd w:fill="auto" w:val="clear"/>
         </w:rPr>
         <w:t xml:space="preserve">Testing for mobile apps across multiple platforms including Windows, Windows Phone, Android, iPhone, and iPad</w:t>
@@ -2443,7 +2287,6 @@
           <w:spacing w:val="0"/>
           <w:position w:val="0"/>
           <w:sz w:val="20"/>
-          <w:u w:val="single"/>
           <w:shd w:fill="auto" w:val="clear"/>
         </w:rPr>
         <w:br/>
@@ -2460,7 +2303,6 @@
           <w:spacing w:val="0"/>
           <w:position w:val="0"/>
           <w:sz w:val="20"/>
-          <w:u w:val="single"/>
           <w:shd w:fill="auto" w:val="clear"/>
         </w:rPr>
       </w:pPr>
@@ -2472,7 +2314,6 @@
           <w:spacing w:val="0"/>
           <w:position w:val="0"/>
           <w:sz w:val="20"/>
-          <w:u w:val="single"/>
           <w:shd w:fill="auto" w:val="clear"/>
         </w:rPr>
         <w:t xml:space="preserve">Web Designer, HIBU</w:t>
@@ -2491,7 +2332,6 @@
           <w:spacing w:val="0"/>
           <w:position w:val="0"/>
           <w:sz w:val="20"/>
-          <w:u w:val="single"/>
           <w:shd w:fill="auto" w:val="clear"/>
         </w:rPr>
         <w:t xml:space="preserve">Apr 2013 </w:t>
@@ -2503,7 +2343,6 @@
           <w:spacing w:val="0"/>
           <w:position w:val="0"/>
           <w:sz w:val="20"/>
-          <w:u w:val="single"/>
           <w:shd w:fill="auto" w:val="clear"/>
         </w:rPr>
         <w:t xml:space="preserve">–</w:t>
@@ -2515,7 +2354,6 @@
           <w:spacing w:val="0"/>
           <w:position w:val="0"/>
           <w:sz w:val="20"/>
-          <w:u w:val="single"/>
           <w:shd w:fill="auto" w:val="clear"/>
         </w:rPr>
         <w:t xml:space="preserve"> July 2013</w:t>
@@ -2536,18 +2374,16 @@
           <w:spacing w:val="0"/>
           <w:position w:val="0"/>
           <w:sz w:val="24"/>
-          <w:u w:val="single"/>
-          <w:shd w:fill="auto" w:val="clear"/>
-        </w:rPr>
-      </w:pPr>
-      <w:r>
-        <w:rPr>
-          <w:rFonts w:ascii="Arial" w:hAnsi="Arial" w:cs="Arial" w:eastAsia="Arial"/>
-          <w:color w:val="000000"/>
-          <w:spacing w:val="0"/>
-          <w:position w:val="0"/>
-          <w:sz w:val="20"/>
-          <w:u w:val="single"/>
+          <w:shd w:fill="auto" w:val="clear"/>
+        </w:rPr>
+      </w:pPr>
+      <w:r>
+        <w:rPr>
+          <w:rFonts w:ascii="Arial" w:hAnsi="Arial" w:cs="Arial" w:eastAsia="Arial"/>
+          <w:color w:val="000000"/>
+          <w:spacing w:val="0"/>
+          <w:position w:val="0"/>
+          <w:sz w:val="20"/>
           <w:shd w:fill="auto" w:val="clear"/>
         </w:rPr>
         <w:t xml:space="preserve">Creation of templates for various website categories, pushing the constraints of the existing technology platform to generate unique designs</w:t>
@@ -2568,18 +2404,16 @@
           <w:spacing w:val="0"/>
           <w:position w:val="0"/>
           <w:sz w:val="20"/>
-          <w:u w:val="single"/>
-          <w:shd w:fill="auto" w:val="clear"/>
-        </w:rPr>
-      </w:pPr>
-      <w:r>
-        <w:rPr>
-          <w:rFonts w:ascii="Arial" w:hAnsi="Arial" w:cs="Arial" w:eastAsia="Arial"/>
-          <w:color w:val="000000"/>
-          <w:spacing w:val="0"/>
-          <w:position w:val="0"/>
-          <w:sz w:val="20"/>
-          <w:u w:val="single"/>
+          <w:shd w:fill="auto" w:val="clear"/>
+        </w:rPr>
+      </w:pPr>
+      <w:r>
+        <w:rPr>
+          <w:rFonts w:ascii="Arial" w:hAnsi="Arial" w:cs="Arial" w:eastAsia="Arial"/>
+          <w:color w:val="000000"/>
+          <w:spacing w:val="0"/>
+          <w:position w:val="0"/>
+          <w:sz w:val="20"/>
           <w:shd w:fill="auto" w:val="clear"/>
         </w:rPr>
         <w:t xml:space="preserve">Working directly with the Art Director as an active contributor of new design ideas and guidelines</w:t>
@@ -2596,23 +2430,21 @@
           <w:spacing w:val="0"/>
           <w:position w:val="0"/>
           <w:sz w:val="20"/>
-          <w:u w:val="single"/>
-          <w:shd w:fill="auto" w:val="clear"/>
-        </w:rPr>
-      </w:pPr>
-    </w:p>
-    <w:p>
-      <w:pPr>
-        <w:spacing w:before="0" w:after="0" w:line="240"/>
-        <w:ind w:right="0" w:left="0" w:firstLine="0"/>
-        <w:jc w:val="left"/>
-        <w:rPr>
-          <w:rFonts w:ascii="Arial" w:hAnsi="Arial" w:cs="Arial" w:eastAsia="Arial"/>
-          <w:color w:val="000000"/>
-          <w:spacing w:val="0"/>
-          <w:position w:val="0"/>
-          <w:sz w:val="20"/>
-          <w:u w:val="single"/>
+          <w:shd w:fill="auto" w:val="clear"/>
+        </w:rPr>
+      </w:pPr>
+    </w:p>
+    <w:p>
+      <w:pPr>
+        <w:spacing w:before="0" w:after="0" w:line="240"/>
+        <w:ind w:right="0" w:left="0" w:firstLine="0"/>
+        <w:jc w:val="left"/>
+        <w:rPr>
+          <w:rFonts w:ascii="Arial" w:hAnsi="Arial" w:cs="Arial" w:eastAsia="Arial"/>
+          <w:color w:val="000000"/>
+          <w:spacing w:val="0"/>
+          <w:position w:val="0"/>
+          <w:sz w:val="20"/>
           <w:shd w:fill="auto" w:val="clear"/>
         </w:rPr>
       </w:pPr>
@@ -2624,7 +2456,6 @@
           <w:spacing w:val="0"/>
           <w:position w:val="0"/>
           <w:sz w:val="20"/>
-          <w:u w:val="single"/>
           <w:shd w:fill="auto" w:val="clear"/>
         </w:rPr>
         <w:t xml:space="preserve">Web Designer and Developer, Starfire Sports</w:t>
@@ -2640,7 +2471,6 @@
           <w:spacing w:val="0"/>
           <w:position w:val="0"/>
           <w:sz w:val="20"/>
-          <w:u w:val="single"/>
           <w:shd w:fill="auto" w:val="clear"/>
         </w:rPr>
         <w:t xml:space="preserve">Jan 2013 </w:t>
@@ -2652,7 +2482,6 @@
           <w:spacing w:val="0"/>
           <w:position w:val="0"/>
           <w:sz w:val="20"/>
-          <w:u w:val="single"/>
           <w:shd w:fill="auto" w:val="clear"/>
         </w:rPr>
         <w:t xml:space="preserve">–</w:t>
@@ -2664,7 +2493,6 @@
           <w:spacing w:val="0"/>
           <w:position w:val="0"/>
           <w:sz w:val="20"/>
-          <w:u w:val="single"/>
           <w:shd w:fill="auto" w:val="clear"/>
         </w:rPr>
         <w:t xml:space="preserve"> May 2013</w:t>
@@ -2685,18 +2513,16 @@
           <w:spacing w:val="0"/>
           <w:position w:val="0"/>
           <w:sz w:val="24"/>
-          <w:u w:val="single"/>
-          <w:shd w:fill="auto" w:val="clear"/>
-        </w:rPr>
-      </w:pPr>
-      <w:r>
-        <w:rPr>
-          <w:rFonts w:ascii="Arial" w:hAnsi="Arial" w:cs="Arial" w:eastAsia="Arial"/>
-          <w:color w:val="000000"/>
-          <w:spacing w:val="0"/>
-          <w:position w:val="0"/>
-          <w:sz w:val="20"/>
-          <w:u w:val="single"/>
+          <w:shd w:fill="auto" w:val="clear"/>
+        </w:rPr>
+      </w:pPr>
+      <w:r>
+        <w:rPr>
+          <w:rFonts w:ascii="Arial" w:hAnsi="Arial" w:cs="Arial" w:eastAsia="Arial"/>
+          <w:color w:val="000000"/>
+          <w:spacing w:val="0"/>
+          <w:position w:val="0"/>
+          <w:sz w:val="20"/>
           <w:shd w:fill="auto" w:val="clear"/>
         </w:rPr>
         <w:t xml:space="preserve">Owner of overall creative design and direction for new responsive multi-media Starfire Sports (Seattle Sounders training facility) website, approaching it from a mobile-first design philosophy</w:t>
@@ -2717,18 +2543,16 @@
           <w:spacing w:val="0"/>
           <w:position w:val="0"/>
           <w:sz w:val="24"/>
-          <w:u w:val="single"/>
-          <w:shd w:fill="auto" w:val="clear"/>
-        </w:rPr>
-      </w:pPr>
-      <w:r>
-        <w:rPr>
-          <w:rFonts w:ascii="Arial" w:hAnsi="Arial" w:cs="Arial" w:eastAsia="Arial"/>
-          <w:color w:val="000000"/>
-          <w:spacing w:val="0"/>
-          <w:position w:val="0"/>
-          <w:sz w:val="20"/>
-          <w:u w:val="single"/>
+          <w:shd w:fill="auto" w:val="clear"/>
+        </w:rPr>
+      </w:pPr>
+      <w:r>
+        <w:rPr>
+          <w:rFonts w:ascii="Arial" w:hAnsi="Arial" w:cs="Arial" w:eastAsia="Arial"/>
+          <w:color w:val="000000"/>
+          <w:spacing w:val="0"/>
+          <w:position w:val="0"/>
+          <w:sz w:val="20"/>
           <w:shd w:fill="auto" w:val="clear"/>
         </w:rPr>
         <w:t xml:space="preserve">Development of website using HTML5, CSS3, JQuery and JS Swipe with a strong emphasis on cross functional compatibility and a focus on improving mobile performance</w:t>
@@ -2749,18 +2573,16 @@
           <w:spacing w:val="0"/>
           <w:position w:val="0"/>
           <w:sz w:val="24"/>
-          <w:u w:val="single"/>
-          <w:shd w:fill="auto" w:val="clear"/>
-        </w:rPr>
-      </w:pPr>
-      <w:r>
-        <w:rPr>
-          <w:rFonts w:ascii="Arial" w:hAnsi="Arial" w:cs="Arial" w:eastAsia="Arial"/>
-          <w:color w:val="000000"/>
-          <w:spacing w:val="0"/>
-          <w:position w:val="0"/>
-          <w:sz w:val="20"/>
-          <w:u w:val="single"/>
+          <w:shd w:fill="auto" w:val="clear"/>
+        </w:rPr>
+      </w:pPr>
+      <w:r>
+        <w:rPr>
+          <w:rFonts w:ascii="Arial" w:hAnsi="Arial" w:cs="Arial" w:eastAsia="Arial"/>
+          <w:color w:val="000000"/>
+          <w:spacing w:val="0"/>
+          <w:position w:val="0"/>
+          <w:sz w:val="20"/>
           <w:shd w:fill="auto" w:val="clear"/>
         </w:rPr>
         <w:t xml:space="preserve">Management of overall project timeline, integration points and status reports</w:t>
@@ -2777,23 +2599,21 @@
           <w:spacing w:val="0"/>
           <w:position w:val="0"/>
           <w:sz w:val="20"/>
-          <w:u w:val="single"/>
-          <w:shd w:fill="auto" w:val="clear"/>
-        </w:rPr>
-      </w:pPr>
-    </w:p>
-    <w:p>
-      <w:pPr>
-        <w:spacing w:before="0" w:after="0" w:line="240"/>
-        <w:ind w:right="0" w:left="0" w:firstLine="0"/>
-        <w:jc w:val="left"/>
-        <w:rPr>
-          <w:rFonts w:ascii="Arial" w:hAnsi="Arial" w:cs="Arial" w:eastAsia="Arial"/>
-          <w:color w:val="000000"/>
-          <w:spacing w:val="0"/>
-          <w:position w:val="0"/>
-          <w:sz w:val="20"/>
-          <w:u w:val="single"/>
+          <w:shd w:fill="auto" w:val="clear"/>
+        </w:rPr>
+      </w:pPr>
+    </w:p>
+    <w:p>
+      <w:pPr>
+        <w:spacing w:before="0" w:after="0" w:line="240"/>
+        <w:ind w:right="0" w:left="0" w:firstLine="0"/>
+        <w:jc w:val="left"/>
+        <w:rPr>
+          <w:rFonts w:ascii="Arial" w:hAnsi="Arial" w:cs="Arial" w:eastAsia="Arial"/>
+          <w:color w:val="000000"/>
+          <w:spacing w:val="0"/>
+          <w:position w:val="0"/>
+          <w:sz w:val="20"/>
           <w:shd w:fill="auto" w:val="clear"/>
         </w:rPr>
       </w:pPr>
@@ -2805,7 +2625,6 @@
           <w:spacing w:val="0"/>
           <w:position w:val="0"/>
           <w:sz w:val="20"/>
-          <w:u w:val="single"/>
           <w:shd w:fill="auto" w:val="clear"/>
         </w:rPr>
         <w:t xml:space="preserve">Co-Owner, Massively Real</w:t>
@@ -2821,7 +2640,6 @@
           <w:spacing w:val="0"/>
           <w:position w:val="0"/>
           <w:sz w:val="20"/>
-          <w:u w:val="single"/>
           <w:shd w:fill="auto" w:val="clear"/>
         </w:rPr>
         <w:t xml:space="preserve">                                    July 2012 </w:t>
@@ -2833,7 +2651,6 @@
           <w:spacing w:val="0"/>
           <w:position w:val="0"/>
           <w:sz w:val="20"/>
-          <w:u w:val="single"/>
           <w:shd w:fill="auto" w:val="clear"/>
         </w:rPr>
         <w:t xml:space="preserve">–</w:t>
@@ -2845,7 +2662,6 @@
           <w:spacing w:val="0"/>
           <w:position w:val="0"/>
           <w:sz w:val="20"/>
-          <w:u w:val="single"/>
           <w:shd w:fill="auto" w:val="clear"/>
         </w:rPr>
         <w:t xml:space="preserve"> July 2013</w:t>
@@ -2869,18 +2685,16 @@
           <w:spacing w:val="0"/>
           <w:position w:val="0"/>
           <w:sz w:val="24"/>
-          <w:u w:val="single"/>
-          <w:shd w:fill="auto" w:val="clear"/>
-        </w:rPr>
-      </w:pPr>
-      <w:r>
-        <w:rPr>
-          <w:rFonts w:ascii="Arial" w:hAnsi="Arial" w:cs="Arial" w:eastAsia="Arial"/>
-          <w:color w:val="000000"/>
-          <w:spacing w:val="0"/>
-          <w:position w:val="0"/>
-          <w:sz w:val="20"/>
-          <w:u w:val="single"/>
+          <w:shd w:fill="auto" w:val="clear"/>
+        </w:rPr>
+      </w:pPr>
+      <w:r>
+        <w:rPr>
+          <w:rFonts w:ascii="Arial" w:hAnsi="Arial" w:cs="Arial" w:eastAsia="Arial"/>
+          <w:color w:val="000000"/>
+          <w:spacing w:val="0"/>
+          <w:position w:val="0"/>
+          <w:sz w:val="20"/>
           <w:shd w:fill="auto" w:val="clear"/>
         </w:rPr>
         <w:t xml:space="preserve">Creative design for various cross platform mobile and web apps, including Dive Connector, a web/app interface for bringing together the scuba diving community</w:t>
@@ -2904,18 +2718,16 @@
           <w:spacing w:val="0"/>
           <w:position w:val="0"/>
           <w:sz w:val="24"/>
-          <w:u w:val="single"/>
-          <w:shd w:fill="auto" w:val="clear"/>
-        </w:rPr>
-      </w:pPr>
-      <w:r>
-        <w:rPr>
-          <w:rFonts w:ascii="Arial" w:hAnsi="Arial" w:cs="Arial" w:eastAsia="Arial"/>
-          <w:color w:val="000000"/>
-          <w:spacing w:val="0"/>
-          <w:position w:val="0"/>
-          <w:sz w:val="20"/>
-          <w:u w:val="single"/>
+          <w:shd w:fill="auto" w:val="clear"/>
+        </w:rPr>
+      </w:pPr>
+      <w:r>
+        <w:rPr>
+          <w:rFonts w:ascii="Arial" w:hAnsi="Arial" w:cs="Arial" w:eastAsia="Arial"/>
+          <w:color w:val="000000"/>
+          <w:spacing w:val="0"/>
+          <w:position w:val="0"/>
+          <w:sz w:val="20"/>
           <w:shd w:fill="auto" w:val="clear"/>
         </w:rPr>
         <w:t xml:space="preserve">Responsible for UI/UX development using HTML, CSS3, Foundation by Zurb, and JQuery</w:t>
@@ -2939,18 +2751,16 @@
           <w:spacing w:val="0"/>
           <w:position w:val="0"/>
           <w:sz w:val="24"/>
-          <w:u w:val="single"/>
-          <w:shd w:fill="auto" w:val="clear"/>
-        </w:rPr>
-      </w:pPr>
-      <w:r>
-        <w:rPr>
-          <w:rFonts w:ascii="Arial" w:hAnsi="Arial" w:cs="Arial" w:eastAsia="Arial"/>
-          <w:color w:val="000000"/>
-          <w:spacing w:val="0"/>
-          <w:position w:val="0"/>
-          <w:sz w:val="20"/>
-          <w:u w:val="single"/>
+          <w:shd w:fill="auto" w:val="clear"/>
+        </w:rPr>
+      </w:pPr>
+      <w:r>
+        <w:rPr>
+          <w:rFonts w:ascii="Arial" w:hAnsi="Arial" w:cs="Arial" w:eastAsia="Arial"/>
+          <w:color w:val="000000"/>
+          <w:spacing w:val="0"/>
+          <w:position w:val="0"/>
+          <w:sz w:val="20"/>
           <w:shd w:fill="auto" w:val="clear"/>
         </w:rPr>
         <w:t xml:space="preserve">Providing consultation to individual clients in improving SEO capabilities for their websites</w:t>
@@ -2974,18 +2784,16 @@
           <w:spacing w:val="0"/>
           <w:position w:val="0"/>
           <w:sz w:val="24"/>
-          <w:u w:val="single"/>
-          <w:shd w:fill="auto" w:val="clear"/>
-        </w:rPr>
-      </w:pPr>
-      <w:r>
-        <w:rPr>
-          <w:rFonts w:ascii="Arial" w:hAnsi="Arial" w:cs="Arial" w:eastAsia="Arial"/>
-          <w:color w:val="000000"/>
-          <w:spacing w:val="0"/>
-          <w:position w:val="0"/>
-          <w:sz w:val="20"/>
-          <w:u w:val="single"/>
+          <w:shd w:fill="auto" w:val="clear"/>
+        </w:rPr>
+      </w:pPr>
+      <w:r>
+        <w:rPr>
+          <w:rFonts w:ascii="Arial" w:hAnsi="Arial" w:cs="Arial" w:eastAsia="Arial"/>
+          <w:color w:val="000000"/>
+          <w:spacing w:val="0"/>
+          <w:position w:val="0"/>
+          <w:sz w:val="20"/>
           <w:shd w:fill="auto" w:val="clear"/>
         </w:rPr>
         <w:t xml:space="preserve">Creative T-shirt designs available for retail</w:t>
@@ -3005,23 +2813,21 @@
           <w:spacing w:val="0"/>
           <w:position w:val="0"/>
           <w:sz w:val="20"/>
-          <w:u w:val="single"/>
-          <w:shd w:fill="auto" w:val="clear"/>
-        </w:rPr>
-      </w:pPr>
-    </w:p>
-    <w:p>
-      <w:pPr>
-        <w:spacing w:before="0" w:after="0" w:line="240"/>
-        <w:ind w:right="0" w:left="0" w:firstLine="0"/>
-        <w:jc w:val="left"/>
-        <w:rPr>
-          <w:rFonts w:ascii="Arial" w:hAnsi="Arial" w:cs="Arial" w:eastAsia="Arial"/>
-          <w:color w:val="000000"/>
-          <w:spacing w:val="0"/>
-          <w:position w:val="0"/>
-          <w:sz w:val="20"/>
-          <w:u w:val="single"/>
+          <w:shd w:fill="auto" w:val="clear"/>
+        </w:rPr>
+      </w:pPr>
+    </w:p>
+    <w:p>
+      <w:pPr>
+        <w:spacing w:before="0" w:after="0" w:line="240"/>
+        <w:ind w:right="0" w:left="0" w:firstLine="0"/>
+        <w:jc w:val="left"/>
+        <w:rPr>
+          <w:rFonts w:ascii="Arial" w:hAnsi="Arial" w:cs="Arial" w:eastAsia="Arial"/>
+          <w:color w:val="000000"/>
+          <w:spacing w:val="0"/>
+          <w:position w:val="0"/>
+          <w:sz w:val="20"/>
           <w:shd w:fill="auto" w:val="clear"/>
         </w:rPr>
       </w:pPr>
@@ -3033,7 +2839,6 @@
           <w:spacing w:val="0"/>
           <w:position w:val="0"/>
           <w:sz w:val="20"/>
-          <w:u w:val="single"/>
           <w:shd w:fill="auto" w:val="clear"/>
         </w:rPr>
         <w:t xml:space="preserve">UI/UX Game Designer, TroubleBrothers.com</w:t>
@@ -3045,7 +2850,6 @@
           <w:spacing w:val="0"/>
           <w:position w:val="0"/>
           <w:sz w:val="20"/>
-          <w:u w:val="single"/>
           <w:shd w:fill="auto" w:val="clear"/>
         </w:rPr>
         <w:t xml:space="preserve">                                     </w:t>
@@ -3059,7 +2863,6 @@
           <w:spacing w:val="0"/>
           <w:position w:val="0"/>
           <w:sz w:val="20"/>
-          <w:u w:val="single"/>
           <w:shd w:fill="auto" w:val="clear"/>
         </w:rPr>
         <w:t xml:space="preserve">–</w:t>
@@ -3071,7 +2874,6 @@
           <w:spacing w:val="0"/>
           <w:position w:val="0"/>
           <w:sz w:val="20"/>
-          <w:u w:val="single"/>
           <w:shd w:fill="auto" w:val="clear"/>
         </w:rPr>
         <w:t xml:space="preserve"> Dec 2012</w:t>
@@ -3095,18 +2897,16 @@
           <w:spacing w:val="0"/>
           <w:position w:val="0"/>
           <w:sz w:val="24"/>
-          <w:u w:val="single"/>
-          <w:shd w:fill="auto" w:val="clear"/>
-        </w:rPr>
-      </w:pPr>
-      <w:r>
-        <w:rPr>
-          <w:rFonts w:ascii="Arial" w:hAnsi="Arial" w:cs="Arial" w:eastAsia="Arial"/>
-          <w:color w:val="000000"/>
-          <w:spacing w:val="0"/>
-          <w:position w:val="0"/>
-          <w:sz w:val="20"/>
-          <w:u w:val="single"/>
+          <w:shd w:fill="auto" w:val="clear"/>
+        </w:rPr>
+      </w:pPr>
+      <w:r>
+        <w:rPr>
+          <w:rFonts w:ascii="Arial" w:hAnsi="Arial" w:cs="Arial" w:eastAsia="Arial"/>
+          <w:color w:val="000000"/>
+          <w:spacing w:val="0"/>
+          <w:position w:val="0"/>
+          <w:sz w:val="20"/>
           <w:shd w:fill="auto" w:val="clear"/>
         </w:rPr>
         <w:t xml:space="preserve">UI/UX design of ipad-based game titles, including Steam, Match-O-Matic, Quiz Tiles, Wizard Hex Arcane Spells and Forbidden City</w:t>
@@ -3130,18 +2930,16 @@
           <w:spacing w:val="0"/>
           <w:position w:val="0"/>
           <w:sz w:val="24"/>
-          <w:u w:val="single"/>
-          <w:shd w:fill="auto" w:val="clear"/>
-        </w:rPr>
-      </w:pPr>
-      <w:r>
-        <w:rPr>
-          <w:rFonts w:ascii="Arial" w:hAnsi="Arial" w:cs="Arial" w:eastAsia="Arial"/>
-          <w:color w:val="000000"/>
-          <w:spacing w:val="0"/>
-          <w:position w:val="0"/>
-          <w:sz w:val="20"/>
-          <w:u w:val="single"/>
+          <w:shd w:fill="auto" w:val="clear"/>
+        </w:rPr>
+      </w:pPr>
+      <w:r>
+        <w:rPr>
+          <w:rFonts w:ascii="Arial" w:hAnsi="Arial" w:cs="Arial" w:eastAsia="Arial"/>
+          <w:color w:val="000000"/>
+          <w:spacing w:val="0"/>
+          <w:position w:val="0"/>
+          <w:sz w:val="20"/>
           <w:shd w:fill="auto" w:val="clear"/>
         </w:rPr>
         <w:t xml:space="preserve">Design and development of game interface prototypes for concept development and play testing, using iOS Blueprint</w:t>
@@ -3165,18 +2963,16 @@
           <w:spacing w:val="0"/>
           <w:position w:val="0"/>
           <w:sz w:val="24"/>
-          <w:u w:val="single"/>
-          <w:shd w:fill="auto" w:val="clear"/>
-        </w:rPr>
-      </w:pPr>
-      <w:r>
-        <w:rPr>
-          <w:rFonts w:ascii="Arial" w:hAnsi="Arial" w:cs="Arial" w:eastAsia="Arial"/>
-          <w:color w:val="000000"/>
-          <w:spacing w:val="0"/>
-          <w:position w:val="0"/>
-          <w:sz w:val="20"/>
-          <w:u w:val="single"/>
+          <w:shd w:fill="auto" w:val="clear"/>
+        </w:rPr>
+      </w:pPr>
+      <w:r>
+        <w:rPr>
+          <w:rFonts w:ascii="Arial" w:hAnsi="Arial" w:cs="Arial" w:eastAsia="Arial"/>
+          <w:color w:val="000000"/>
+          <w:spacing w:val="0"/>
+          <w:position w:val="0"/>
+          <w:sz w:val="20"/>
           <w:shd w:fill="auto" w:val="clear"/>
         </w:rPr>
         <w:t xml:space="preserve">Management of usability testing for various projects</w:t>
@@ -3193,23 +2989,21 @@
           <w:spacing w:val="0"/>
           <w:position w:val="0"/>
           <w:sz w:val="20"/>
-          <w:u w:val="single"/>
-          <w:shd w:fill="auto" w:val="clear"/>
-        </w:rPr>
-      </w:pPr>
-    </w:p>
-    <w:p>
-      <w:pPr>
-        <w:spacing w:before="0" w:after="0" w:line="240"/>
-        <w:ind w:right="0" w:left="0" w:firstLine="0"/>
-        <w:jc w:val="left"/>
-        <w:rPr>
-          <w:rFonts w:ascii="Arial" w:hAnsi="Arial" w:cs="Arial" w:eastAsia="Arial"/>
-          <w:color w:val="000000"/>
-          <w:spacing w:val="0"/>
-          <w:position w:val="0"/>
-          <w:sz w:val="20"/>
-          <w:u w:val="single"/>
+          <w:shd w:fill="auto" w:val="clear"/>
+        </w:rPr>
+      </w:pPr>
+    </w:p>
+    <w:p>
+      <w:pPr>
+        <w:spacing w:before="0" w:after="0" w:line="240"/>
+        <w:ind w:right="0" w:left="0" w:firstLine="0"/>
+        <w:jc w:val="left"/>
+        <w:rPr>
+          <w:rFonts w:ascii="Arial" w:hAnsi="Arial" w:cs="Arial" w:eastAsia="Arial"/>
+          <w:color w:val="000000"/>
+          <w:spacing w:val="0"/>
+          <w:position w:val="0"/>
+          <w:sz w:val="20"/>
           <w:shd w:fill="auto" w:val="clear"/>
         </w:rPr>
       </w:pPr>
@@ -3228,7 +3022,6 @@
           <w:spacing w:val="0"/>
           <w:position w:val="0"/>
           <w:sz w:val="20"/>
-          <w:u w:val="single"/>
           <w:shd w:fill="auto" w:val="clear"/>
         </w:rPr>
       </w:pPr>
@@ -3240,7 +3033,6 @@
           <w:spacing w:val="0"/>
           <w:position w:val="0"/>
           <w:sz w:val="20"/>
-          <w:u w:val="single"/>
           <w:shd w:fill="auto" w:val="clear"/>
         </w:rPr>
         <w:t xml:space="preserve">Education</w:t>
@@ -3252,7 +3044,6 @@
           <w:spacing w:val="0"/>
           <w:position w:val="0"/>
           <w:sz w:val="20"/>
-          <w:u w:val="single"/>
           <w:shd w:fill="auto" w:val="clear"/>
         </w:rPr>
         <w:t xml:space="preserve"> </w:t>
@@ -3269,23 +3060,21 @@
           <w:spacing w:val="0"/>
           <w:position w:val="0"/>
           <w:sz w:val="20"/>
-          <w:u w:val="single"/>
-          <w:shd w:fill="auto" w:val="clear"/>
-        </w:rPr>
-      </w:pPr>
-    </w:p>
-    <w:p>
-      <w:pPr>
-        <w:spacing w:before="0" w:after="0" w:line="240"/>
-        <w:ind w:right="0" w:left="0" w:firstLine="0"/>
-        <w:jc w:val="left"/>
-        <w:rPr>
-          <w:rFonts w:ascii="Arial" w:hAnsi="Arial" w:cs="Arial" w:eastAsia="Arial"/>
-          <w:color w:val="000000"/>
-          <w:spacing w:val="0"/>
-          <w:position w:val="0"/>
-          <w:sz w:val="20"/>
-          <w:u w:val="single"/>
+          <w:shd w:fill="auto" w:val="clear"/>
+        </w:rPr>
+      </w:pPr>
+    </w:p>
+    <w:p>
+      <w:pPr>
+        <w:spacing w:before="0" w:after="0" w:line="240"/>
+        <w:ind w:right="0" w:left="0" w:firstLine="0"/>
+        <w:jc w:val="left"/>
+        <w:rPr>
+          <w:rFonts w:ascii="Arial" w:hAnsi="Arial" w:cs="Arial" w:eastAsia="Arial"/>
+          <w:color w:val="000000"/>
+          <w:spacing w:val="0"/>
+          <w:position w:val="0"/>
+          <w:sz w:val="20"/>
           <w:shd w:fill="auto" w:val="clear"/>
         </w:rPr>
       </w:pPr>
@@ -3297,7 +3086,6 @@
           <w:spacing w:val="0"/>
           <w:position w:val="0"/>
           <w:sz w:val="20"/>
-          <w:u w:val="single"/>
           <w:shd w:fill="auto" w:val="clear"/>
         </w:rPr>
         <w:t xml:space="preserve">Art Institute of Seattle</w:t>
@@ -3310,7 +3098,6 @@
           <w:spacing w:val="0"/>
           <w:position w:val="0"/>
           <w:sz w:val="20"/>
-          <w:u w:val="single"/>
           <w:shd w:fill="auto" w:val="clear"/>
         </w:rPr>
         <w:t xml:space="preserve">                  </w:t>
@@ -3332,7 +3119,6 @@
           <w:spacing w:val="0"/>
           <w:position w:val="0"/>
           <w:sz w:val="20"/>
-          <w:u w:val="single"/>
           <w:shd w:fill="auto" w:val="clear"/>
         </w:rPr>
       </w:pPr>
@@ -3345,7 +3131,6 @@
           <w:spacing w:val="0"/>
           <w:position w:val="0"/>
           <w:sz w:val="20"/>
-          <w:u w:val="single"/>
           <w:shd w:fill="auto" w:val="clear"/>
         </w:rPr>
         <w:t xml:space="preserve">Bachelor: Web design and interactive media</w:t>
@@ -3369,18 +3154,16 @@
           <w:spacing w:val="0"/>
           <w:position w:val="0"/>
           <w:sz w:val="24"/>
-          <w:u w:val="single"/>
-          <w:shd w:fill="auto" w:val="clear"/>
-        </w:rPr>
-      </w:pPr>
-      <w:r>
-        <w:rPr>
-          <w:rFonts w:ascii="Arial" w:hAnsi="Arial" w:cs="Arial" w:eastAsia="Arial"/>
-          <w:color w:val="000000"/>
-          <w:spacing w:val="0"/>
-          <w:position w:val="0"/>
-          <w:sz w:val="20"/>
-          <w:u w:val="single"/>
+          <w:shd w:fill="auto" w:val="clear"/>
+        </w:rPr>
+      </w:pPr>
+      <w:r>
+        <w:rPr>
+          <w:rFonts w:ascii="Arial" w:hAnsi="Arial" w:cs="Arial" w:eastAsia="Arial"/>
+          <w:color w:val="000000"/>
+          <w:spacing w:val="0"/>
+          <w:position w:val="0"/>
+          <w:sz w:val="20"/>
           <w:shd w:fill="auto" w:val="clear"/>
         </w:rPr>
         <w:t xml:space="preserve">Member of Web Design Club</w:t>
@@ -3404,18 +3187,16 @@
           <w:spacing w:val="0"/>
           <w:position w:val="0"/>
           <w:sz w:val="24"/>
-          <w:u w:val="single"/>
-          <w:shd w:fill="auto" w:val="clear"/>
-        </w:rPr>
-      </w:pPr>
-      <w:r>
-        <w:rPr>
-          <w:rFonts w:ascii="Arial" w:hAnsi="Arial" w:cs="Arial" w:eastAsia="Arial"/>
-          <w:color w:val="000000"/>
-          <w:spacing w:val="0"/>
-          <w:position w:val="0"/>
-          <w:sz w:val="20"/>
-          <w:u w:val="single"/>
+          <w:shd w:fill="auto" w:val="clear"/>
+        </w:rPr>
+      </w:pPr>
+      <w:r>
+        <w:rPr>
+          <w:rFonts w:ascii="Arial" w:hAnsi="Arial" w:cs="Arial" w:eastAsia="Arial"/>
+          <w:color w:val="000000"/>
+          <w:spacing w:val="0"/>
+          <w:position w:val="0"/>
+          <w:sz w:val="20"/>
           <w:shd w:fill="auto" w:val="clear"/>
         </w:rPr>
         <w:t xml:space="preserve">Member of CG:UX (Common Ground: User Experience Club)</w:t>
@@ -3439,18 +3220,16 @@
           <w:spacing w:val="0"/>
           <w:position w:val="0"/>
           <w:sz w:val="24"/>
-          <w:u w:val="single"/>
-          <w:shd w:fill="auto" w:val="clear"/>
-        </w:rPr>
-      </w:pPr>
-      <w:r>
-        <w:rPr>
-          <w:rFonts w:ascii="Arial" w:hAnsi="Arial" w:cs="Arial" w:eastAsia="Arial"/>
-          <w:color w:val="000000"/>
-          <w:spacing w:val="0"/>
-          <w:position w:val="0"/>
-          <w:sz w:val="20"/>
-          <w:u w:val="single"/>
+          <w:shd w:fill="auto" w:val="clear"/>
+        </w:rPr>
+      </w:pPr>
+      <w:r>
+        <w:rPr>
+          <w:rFonts w:ascii="Arial" w:hAnsi="Arial" w:cs="Arial" w:eastAsia="Arial"/>
+          <w:color w:val="000000"/>
+          <w:spacing w:val="0"/>
+          <w:position w:val="0"/>
+          <w:sz w:val="20"/>
           <w:shd w:fill="auto" w:val="clear"/>
         </w:rPr>
         <w:t xml:space="preserve">Multiple projects selected to be displayed in Art Gallery</w:t>
@@ -3474,18 +3253,16 @@
           <w:spacing w:val="0"/>
           <w:position w:val="0"/>
           <w:sz w:val="24"/>
-          <w:u w:val="single"/>
-          <w:shd w:fill="auto" w:val="clear"/>
-        </w:rPr>
-      </w:pPr>
-      <w:r>
-        <w:rPr>
-          <w:rFonts w:ascii="Arial" w:hAnsi="Arial" w:cs="Arial" w:eastAsia="Arial"/>
-          <w:color w:val="000000"/>
-          <w:spacing w:val="0"/>
-          <w:position w:val="0"/>
-          <w:sz w:val="20"/>
-          <w:u w:val="single"/>
+          <w:shd w:fill="auto" w:val="clear"/>
+        </w:rPr>
+      </w:pPr>
+      <w:r>
+        <w:rPr>
+          <w:rFonts w:ascii="Arial" w:hAnsi="Arial" w:cs="Arial" w:eastAsia="Arial"/>
+          <w:color w:val="000000"/>
+          <w:spacing w:val="0"/>
+          <w:position w:val="0"/>
+          <w:sz w:val="20"/>
           <w:shd w:fill="auto" w:val="clear"/>
         </w:rPr>
         <w:t xml:space="preserve">Photography featured in main entrance to school.</w:t>
@@ -3509,18 +3286,16 @@
           <w:spacing w:val="0"/>
           <w:position w:val="0"/>
           <w:sz w:val="24"/>
-          <w:u w:val="single"/>
-          <w:shd w:fill="auto" w:val="clear"/>
-        </w:rPr>
-      </w:pPr>
-      <w:r>
-        <w:rPr>
-          <w:rFonts w:ascii="Arial" w:hAnsi="Arial" w:cs="Arial" w:eastAsia="Arial"/>
-          <w:color w:val="000000"/>
-          <w:spacing w:val="0"/>
-          <w:position w:val="0"/>
-          <w:sz w:val="20"/>
-          <w:u w:val="single"/>
+          <w:shd w:fill="auto" w:val="clear"/>
+        </w:rPr>
+      </w:pPr>
+      <w:r>
+        <w:rPr>
+          <w:rFonts w:ascii="Arial" w:hAnsi="Arial" w:cs="Arial" w:eastAsia="Arial"/>
+          <w:color w:val="000000"/>
+          <w:spacing w:val="0"/>
+          <w:position w:val="0"/>
+          <w:sz w:val="20"/>
           <w:shd w:fill="auto" w:val="clear"/>
         </w:rPr>
         <w:t xml:space="preserve">President of the free-running club</w:t>
@@ -3537,18 +3312,16 @@
           <w:spacing w:val="0"/>
           <w:position w:val="0"/>
           <w:sz w:val="20"/>
-          <w:u w:val="single"/>
-          <w:shd w:fill="auto" w:val="clear"/>
-        </w:rPr>
-      </w:pPr>
-      <w:r>
-        <w:rPr>
-          <w:rFonts w:ascii="Arial" w:hAnsi="Arial" w:cs="Arial" w:eastAsia="Arial"/>
-          <w:color w:val="000000"/>
-          <w:spacing w:val="0"/>
-          <w:position w:val="0"/>
-          <w:sz w:val="20"/>
-          <w:u w:val="single"/>
+          <w:shd w:fill="auto" w:val="clear"/>
+        </w:rPr>
+      </w:pPr>
+      <w:r>
+        <w:rPr>
+          <w:rFonts w:ascii="Arial" w:hAnsi="Arial" w:cs="Arial" w:eastAsia="Arial"/>
+          <w:color w:val="000000"/>
+          <w:spacing w:val="0"/>
+          <w:position w:val="0"/>
+          <w:sz w:val="20"/>
           <w:shd w:fill="auto" w:val="clear"/>
         </w:rPr>
         <w:br/>
@@ -3561,7 +3334,6 @@
           <w:spacing w:val="0"/>
           <w:position w:val="0"/>
           <w:sz w:val="20"/>
-          <w:u w:val="single"/>
           <w:shd w:fill="auto" w:val="clear"/>
         </w:rPr>
         <w:t xml:space="preserve">Capital Area Career Center                                                                         </w:t>
@@ -3573,7 +3345,6 @@
           <w:spacing w:val="0"/>
           <w:position w:val="0"/>
           <w:sz w:val="20"/>
-          <w:u w:val="single"/>
           <w:shd w:fill="auto" w:val="clear"/>
         </w:rPr>
         <w:tab/>
@@ -3598,18 +3369,16 @@
           <w:spacing w:val="0"/>
           <w:position w:val="0"/>
           <w:sz w:val="24"/>
-          <w:u w:val="single"/>
-          <w:shd w:fill="auto" w:val="clear"/>
-        </w:rPr>
-      </w:pPr>
-      <w:r>
-        <w:rPr>
-          <w:rFonts w:ascii="Arial" w:hAnsi="Arial" w:cs="Arial" w:eastAsia="Arial"/>
-          <w:color w:val="000000"/>
-          <w:spacing w:val="0"/>
-          <w:position w:val="0"/>
-          <w:sz w:val="20"/>
-          <w:u w:val="single"/>
+          <w:shd w:fill="auto" w:val="clear"/>
+        </w:rPr>
+      </w:pPr>
+      <w:r>
+        <w:rPr>
+          <w:rFonts w:ascii="Arial" w:hAnsi="Arial" w:cs="Arial" w:eastAsia="Arial"/>
+          <w:color w:val="000000"/>
+          <w:spacing w:val="0"/>
+          <w:position w:val="0"/>
+          <w:sz w:val="20"/>
           <w:shd w:fill="auto" w:val="clear"/>
         </w:rPr>
         <w:t xml:space="preserve">Graphic Design</w:t>
@@ -3633,18 +3402,16 @@
           <w:spacing w:val="0"/>
           <w:position w:val="0"/>
           <w:sz w:val="24"/>
-          <w:u w:val="single"/>
-          <w:shd w:fill="auto" w:val="clear"/>
-        </w:rPr>
-      </w:pPr>
-      <w:r>
-        <w:rPr>
-          <w:rFonts w:ascii="Arial" w:hAnsi="Arial" w:cs="Arial" w:eastAsia="Arial"/>
-          <w:color w:val="000000"/>
-          <w:spacing w:val="0"/>
-          <w:position w:val="0"/>
-          <w:sz w:val="20"/>
-          <w:u w:val="single"/>
+          <w:shd w:fill="auto" w:val="clear"/>
+        </w:rPr>
+      </w:pPr>
+      <w:r>
+        <w:rPr>
+          <w:rFonts w:ascii="Arial" w:hAnsi="Arial" w:cs="Arial" w:eastAsia="Arial"/>
+          <w:color w:val="000000"/>
+          <w:spacing w:val="0"/>
+          <w:position w:val="0"/>
+          <w:sz w:val="20"/>
           <w:shd w:fill="auto" w:val="clear"/>
         </w:rPr>
         <w:t xml:space="preserve">Photography</w:t>
@@ -3668,18 +3435,16 @@
           <w:spacing w:val="0"/>
           <w:position w:val="0"/>
           <w:sz w:val="24"/>
-          <w:u w:val="single"/>
-          <w:shd w:fill="auto" w:val="clear"/>
-        </w:rPr>
-      </w:pPr>
-      <w:r>
-        <w:rPr>
-          <w:rFonts w:ascii="Arial" w:hAnsi="Arial" w:cs="Arial" w:eastAsia="Arial"/>
-          <w:color w:val="000000"/>
-          <w:spacing w:val="0"/>
-          <w:position w:val="0"/>
-          <w:sz w:val="20"/>
-          <w:u w:val="single"/>
+          <w:shd w:fill="auto" w:val="clear"/>
+        </w:rPr>
+      </w:pPr>
+      <w:r>
+        <w:rPr>
+          <w:rFonts w:ascii="Arial" w:hAnsi="Arial" w:cs="Arial" w:eastAsia="Arial"/>
+          <w:color w:val="000000"/>
+          <w:spacing w:val="0"/>
+          <w:position w:val="0"/>
+          <w:sz w:val="20"/>
           <w:shd w:fill="auto" w:val="clear"/>
         </w:rPr>
         <w:t xml:space="preserve">Stripping and platemaking</w:t>
@@ -3703,18 +3468,16 @@
           <w:spacing w:val="0"/>
           <w:position w:val="0"/>
           <w:sz w:val="24"/>
-          <w:u w:val="single"/>
-          <w:shd w:fill="auto" w:val="clear"/>
-        </w:rPr>
-      </w:pPr>
-      <w:r>
-        <w:rPr>
-          <w:rFonts w:ascii="Arial" w:hAnsi="Arial" w:cs="Arial" w:eastAsia="Arial"/>
-          <w:color w:val="000000"/>
-          <w:spacing w:val="0"/>
-          <w:position w:val="0"/>
-          <w:sz w:val="20"/>
-          <w:u w:val="single"/>
+          <w:shd w:fill="auto" w:val="clear"/>
+        </w:rPr>
+      </w:pPr>
+      <w:r>
+        <w:rPr>
+          <w:rFonts w:ascii="Arial" w:hAnsi="Arial" w:cs="Arial" w:eastAsia="Arial"/>
+          <w:color w:val="000000"/>
+          <w:spacing w:val="0"/>
+          <w:position w:val="0"/>
+          <w:sz w:val="20"/>
           <w:shd w:fill="auto" w:val="clear"/>
         </w:rPr>
         <w:t xml:space="preserve">Offset printing press </w:t>
@@ -3731,23 +3494,21 @@
           <w:spacing w:val="0"/>
           <w:position w:val="0"/>
           <w:sz w:val="20"/>
-          <w:u w:val="single"/>
-          <w:shd w:fill="auto" w:val="clear"/>
-        </w:rPr>
-      </w:pPr>
-    </w:p>
-    <w:p>
-      <w:pPr>
-        <w:spacing w:before="0" w:after="0" w:line="240"/>
-        <w:ind w:right="0" w:left="0" w:firstLine="0"/>
-        <w:jc w:val="left"/>
-        <w:rPr>
-          <w:rFonts w:ascii="Arial" w:hAnsi="Arial" w:cs="Arial" w:eastAsia="Arial"/>
-          <w:color w:val="000000"/>
-          <w:spacing w:val="0"/>
-          <w:position w:val="0"/>
-          <w:sz w:val="20"/>
-          <w:u w:val="single"/>
+          <w:shd w:fill="auto" w:val="clear"/>
+        </w:rPr>
+      </w:pPr>
+    </w:p>
+    <w:p>
+      <w:pPr>
+        <w:spacing w:before="0" w:after="0" w:line="240"/>
+        <w:ind w:right="0" w:left="0" w:firstLine="0"/>
+        <w:jc w:val="left"/>
+        <w:rPr>
+          <w:rFonts w:ascii="Arial" w:hAnsi="Arial" w:cs="Arial" w:eastAsia="Arial"/>
+          <w:color w:val="000000"/>
+          <w:spacing w:val="0"/>
+          <w:position w:val="0"/>
+          <w:sz w:val="20"/>
           <w:shd w:fill="auto" w:val="clear"/>
         </w:rPr>
       </w:pPr>
@@ -3759,7 +3520,6 @@
           <w:spacing w:val="0"/>
           <w:position w:val="0"/>
           <w:sz w:val="20"/>
-          <w:u w:val="single"/>
           <w:shd w:fill="auto" w:val="clear"/>
         </w:rPr>
         <w:t xml:space="preserve">Interests</w:t>
@@ -3776,7 +3536,6 @@
           <w:spacing w:val="0"/>
           <w:position w:val="0"/>
           <w:sz w:val="20"/>
-          <w:u w:val="single"/>
           <w:shd w:fill="auto" w:val="clear"/>
         </w:rPr>
       </w:pPr>
@@ -3799,18 +3558,16 @@
           <w:spacing w:val="0"/>
           <w:position w:val="0"/>
           <w:sz w:val="24"/>
-          <w:u w:val="single"/>
-          <w:shd w:fill="auto" w:val="clear"/>
-        </w:rPr>
-      </w:pPr>
-      <w:r>
-        <w:rPr>
-          <w:rFonts w:ascii="Arial" w:hAnsi="Arial" w:cs="Arial" w:eastAsia="Arial"/>
-          <w:color w:val="000000"/>
-          <w:spacing w:val="0"/>
-          <w:position w:val="0"/>
-          <w:sz w:val="20"/>
-          <w:u w:val="single"/>
+          <w:shd w:fill="auto" w:val="clear"/>
+        </w:rPr>
+      </w:pPr>
+      <w:r>
+        <w:rPr>
+          <w:rFonts w:ascii="Arial" w:hAnsi="Arial" w:cs="Arial" w:eastAsia="Arial"/>
+          <w:color w:val="000000"/>
+          <w:spacing w:val="0"/>
+          <w:position w:val="0"/>
+          <w:sz w:val="20"/>
           <w:shd w:fill="auto" w:val="clear"/>
         </w:rPr>
         <w:t xml:space="preserve">Foreign languages: Portuguese (Brazilian), Spanish, and Chinese (Mandarin)</w:t>
@@ -3834,18 +3591,16 @@
           <w:spacing w:val="0"/>
           <w:position w:val="0"/>
           <w:sz w:val="20"/>
-          <w:u w:val="single"/>
-          <w:shd w:fill="auto" w:val="clear"/>
-        </w:rPr>
-      </w:pPr>
-      <w:r>
-        <w:rPr>
-          <w:rFonts w:ascii="Arial" w:hAnsi="Arial" w:cs="Arial" w:eastAsia="Arial"/>
-          <w:color w:val="000000"/>
-          <w:spacing w:val="0"/>
-          <w:position w:val="0"/>
-          <w:sz w:val="20"/>
-          <w:u w:val="single"/>
+          <w:shd w:fill="auto" w:val="clear"/>
+        </w:rPr>
+      </w:pPr>
+      <w:r>
+        <w:rPr>
+          <w:rFonts w:ascii="Arial" w:hAnsi="Arial" w:cs="Arial" w:eastAsia="Arial"/>
+          <w:color w:val="000000"/>
+          <w:spacing w:val="0"/>
+          <w:position w:val="0"/>
+          <w:sz w:val="20"/>
           <w:shd w:fill="auto" w:val="clear"/>
         </w:rPr>
         <w:t xml:space="preserve">Udemy Addict (Currently studying React Framework, Meteor, GraphQL, and NodeJS</w:t>
@@ -3869,18 +3624,16 @@
           <w:spacing w:val="0"/>
           <w:position w:val="0"/>
           <w:sz w:val="24"/>
-          <w:u w:val="single"/>
-          <w:shd w:fill="auto" w:val="clear"/>
-        </w:rPr>
-      </w:pPr>
-      <w:r>
-        <w:rPr>
-          <w:rFonts w:ascii="Arial" w:hAnsi="Arial" w:cs="Arial" w:eastAsia="Arial"/>
-          <w:color w:val="000000"/>
-          <w:spacing w:val="0"/>
-          <w:position w:val="0"/>
-          <w:sz w:val="20"/>
-          <w:u w:val="single"/>
+          <w:shd w:fill="auto" w:val="clear"/>
+        </w:rPr>
+      </w:pPr>
+      <w:r>
+        <w:rPr>
+          <w:rFonts w:ascii="Arial" w:hAnsi="Arial" w:cs="Arial" w:eastAsia="Arial"/>
+          <w:color w:val="000000"/>
+          <w:spacing w:val="0"/>
+          <w:position w:val="0"/>
+          <w:sz w:val="20"/>
           <w:shd w:fill="auto" w:val="clear"/>
         </w:rPr>
         <w:t xml:space="preserve">Martial Arts (Capoeira, Aikido, Aiki Jiu Jitsu, Kung Fu, Taekwondo, and Brazilian Jiu Jitsu) </w:t>
@@ -3904,18 +3657,16 @@
           <w:spacing w:val="0"/>
           <w:position w:val="0"/>
           <w:sz w:val="24"/>
-          <w:u w:val="single"/>
-          <w:shd w:fill="auto" w:val="clear"/>
-        </w:rPr>
-      </w:pPr>
-      <w:r>
-        <w:rPr>
-          <w:rFonts w:ascii="Arial" w:hAnsi="Arial" w:cs="Arial" w:eastAsia="Arial"/>
-          <w:color w:val="000000"/>
-          <w:spacing w:val="0"/>
-          <w:position w:val="0"/>
-          <w:sz w:val="20"/>
-          <w:u w:val="single"/>
+          <w:shd w:fill="auto" w:val="clear"/>
+        </w:rPr>
+      </w:pPr>
+      <w:r>
+        <w:rPr>
+          <w:rFonts w:ascii="Arial" w:hAnsi="Arial" w:cs="Arial" w:eastAsia="Arial"/>
+          <w:color w:val="000000"/>
+          <w:spacing w:val="0"/>
+          <w:position w:val="0"/>
+          <w:sz w:val="20"/>
           <w:shd w:fill="auto" w:val="clear"/>
         </w:rPr>
         <w:t xml:space="preserve">Photography, Drawing, Music, Oil Painting, and Dancing (ballroom and breakdancing)</w:t>
@@ -3939,18 +3690,16 @@
           <w:spacing w:val="0"/>
           <w:position w:val="0"/>
           <w:sz w:val="24"/>
-          <w:u w:val="single"/>
-          <w:shd w:fill="auto" w:val="clear"/>
-        </w:rPr>
-      </w:pPr>
-      <w:r>
-        <w:rPr>
-          <w:rFonts w:ascii="Arial" w:hAnsi="Arial" w:cs="Arial" w:eastAsia="Arial"/>
-          <w:color w:val="000000"/>
-          <w:spacing w:val="0"/>
-          <w:position w:val="0"/>
-          <w:sz w:val="20"/>
-          <w:u w:val="single"/>
+          <w:shd w:fill="auto" w:val="clear"/>
+        </w:rPr>
+      </w:pPr>
+      <w:r>
+        <w:rPr>
+          <w:rFonts w:ascii="Arial" w:hAnsi="Arial" w:cs="Arial" w:eastAsia="Arial"/>
+          <w:color w:val="000000"/>
+          <w:spacing w:val="0"/>
+          <w:position w:val="0"/>
+          <w:sz w:val="20"/>
           <w:shd w:fill="auto" w:val="clear"/>
         </w:rPr>
         <w:t xml:space="preserve">Gaming (tabletop and computer)</w:t>
@@ -3974,18 +3723,16 @@
           <w:spacing w:val="0"/>
           <w:position w:val="0"/>
           <w:sz w:val="24"/>
-          <w:u w:val="single"/>
-          <w:shd w:fill="auto" w:val="clear"/>
-        </w:rPr>
-      </w:pPr>
-      <w:r>
-        <w:rPr>
-          <w:rFonts w:ascii="Arial" w:hAnsi="Arial" w:cs="Arial" w:eastAsia="Arial"/>
-          <w:color w:val="000000"/>
-          <w:spacing w:val="0"/>
-          <w:position w:val="0"/>
-          <w:sz w:val="20"/>
-          <w:u w:val="single"/>
+          <w:shd w:fill="auto" w:val="clear"/>
+        </w:rPr>
+      </w:pPr>
+      <w:r>
+        <w:rPr>
+          <w:rFonts w:ascii="Arial" w:hAnsi="Arial" w:cs="Arial" w:eastAsia="Arial"/>
+          <w:color w:val="000000"/>
+          <w:spacing w:val="0"/>
+          <w:position w:val="0"/>
+          <w:sz w:val="20"/>
           <w:shd w:fill="auto" w:val="clear"/>
         </w:rPr>
         <w:t xml:space="preserve">Scuba Diving</w:t>

</xml_diff>